<commit_message>
QA - Roles and Responsibilities of PM
</commit_message>
<xml_diff>
--- a/Documents/QA/QA Manual Skeleton- Roger.docx
+++ b/Documents/QA/QA Manual Skeleton- Roger.docx
@@ -1,6 +1,6 @@
 
 <file path=word/document.xml><?xml version="1.0" encoding="utf-8"?>
-<w:document xmlns:wpc="http://schemas.microsoft.com/office/word/2010/wordprocessingCanvas" xmlns:mc="http://schemas.openxmlformats.org/markup-compatibility/2006" xmlns:o="urn:schemas-microsoft-com:office:office" xmlns:r="http://schemas.openxmlformats.org/officeDocument/2006/relationships" xmlns:m="http://schemas.openxmlformats.org/officeDocument/2006/math" xmlns:v="urn:schemas-microsoft-com:vml" xmlns:wp14="http://schemas.microsoft.com/office/word/2010/wordprocessingDrawing" xmlns:wp="http://schemas.openxmlformats.org/drawingml/2006/wordprocessingDrawing" xmlns:w10="urn:schemas-microsoft-com:office:word" xmlns:w="http://schemas.openxmlformats.org/wordprocessingml/2006/main" xmlns:w14="http://schemas.microsoft.com/office/word/2010/wordml" xmlns:wpg="http://schemas.microsoft.com/office/word/2010/wordprocessingGroup" xmlns:wpi="http://schemas.microsoft.com/office/word/2010/wordprocessingInk" xmlns:wne="http://schemas.microsoft.com/office/word/2006/wordml" xmlns:wps="http://schemas.microsoft.com/office/word/2010/wordprocessingShape" mc:Ignorable="w14 wp14">
+<w:document xmlns:wpc="http://schemas.microsoft.com/office/word/2010/wordprocessingCanvas" xmlns:mc="http://schemas.openxmlformats.org/markup-compatibility/2006" xmlns:o="urn:schemas-microsoft-com:office:office" xmlns:r="http://schemas.openxmlformats.org/officeDocument/2006/relationships" xmlns:m="http://schemas.openxmlformats.org/officeDocument/2006/math" xmlns:v="urn:schemas-microsoft-com:vml" xmlns:wp14="http://schemas.microsoft.com/office/word/2010/wordprocessingDrawing" xmlns:wp="http://schemas.openxmlformats.org/drawingml/2006/wordprocessingDrawing" xmlns:w10="urn:schemas-microsoft-com:office:word" xmlns:w="http://schemas.openxmlformats.org/wordprocessingml/2006/main" xmlns:w14="http://schemas.microsoft.com/office/word/2010/wordml" xmlns:w15="http://schemas.microsoft.com/office/word/2012/wordml" xmlns:wpg="http://schemas.microsoft.com/office/word/2010/wordprocessingGroup" xmlns:wpi="http://schemas.microsoft.com/office/word/2010/wordprocessingInk" xmlns:wne="http://schemas.microsoft.com/office/word/2006/wordml" xmlns:wps="http://schemas.microsoft.com/office/word/2010/wordprocessingShape" mc:Ignorable="w14 w15 wp14">
   <w:body>
     <w:p>
       <w:pPr>
@@ -196,7 +196,7 @@
       <w:r>
         <w:rPr>
           <w:noProof/>
-          <w:lang w:val="en-SG" w:eastAsia="en-SG"/>
+          <w:lang w:val="en-IN" w:eastAsia="en-IN"/>
         </w:rPr>
         <w:drawing>
           <wp:anchor distT="0" distB="0" distL="114300" distR="114300" simplePos="0" relativeHeight="251658240" behindDoc="1" locked="0" layoutInCell="1" allowOverlap="1" wp14:anchorId="1E0E2E0E" wp14:editId="2109A3C2">
@@ -222,7 +222,7 @@
                     <pic:cNvPicPr/>
                   </pic:nvPicPr>
                   <pic:blipFill>
-                    <a:blip r:embed="rId6">
+                    <a:blip r:embed="rId5">
                       <a:extLst>
                         <a:ext uri="{28A0092B-C50C-407E-A947-70E740481C1C}">
                           <a14:useLocalDpi xmlns:a14="http://schemas.microsoft.com/office/drawing/2010/main" val="0"/>
@@ -269,7 +269,7 @@
       <w:r>
         <w:rPr>
           <w:noProof/>
-          <w:lang w:val="en-SG" w:eastAsia="en-SG"/>
+          <w:lang w:val="en-IN" w:eastAsia="en-IN"/>
         </w:rPr>
         <mc:AlternateContent>
           <mc:Choice Requires="wps">
@@ -379,7 +379,7 @@
           </mc:Choice>
           <mc:Fallback>
             <w:pict>
-              <v:shapetype id="_x0000_t202" coordsize="21600,21600" o:spt="202" path="m,l,21600r21600,l21600,xe">
+              <v:shapetype w14:anchorId="30B33C2F" id="_x0000_t202" coordsize="21600,21600" o:spt="202" path="m,l,21600r21600,l21600,xe">
                 <v:stroke joinstyle="miter"/>
                 <v:path gradientshapeok="t" o:connecttype="rect"/>
               </v:shapetype>
@@ -480,6 +480,459 @@
     </w:p>
     <w:p>
       <w:pPr>
+        <w:ind w:left="993"/>
+        <w:jc w:val="both"/>
+        <w:rPr>
+          <w:rFonts w:cs="Calibri"/>
+          <w:sz w:val="24"/>
+        </w:rPr>
+      </w:pPr>
+      <w:r>
+        <w:rPr>
+          <w:rFonts w:cs="Calibri"/>
+          <w:sz w:val="24"/>
+        </w:rPr>
+        <w:t>The Project Manager</w:t>
+      </w:r>
+      <w:r>
+        <w:rPr>
+          <w:rFonts w:cs="Calibri"/>
+          <w:sz w:val="24"/>
+        </w:rPr>
+        <w:t xml:space="preserve"> is responsible for taking an overviewing role within the company and organising the working of the team </w:t>
+      </w:r>
+      <w:r>
+        <w:rPr>
+          <w:rFonts w:cs="Calibri"/>
+          <w:sz w:val="24"/>
+        </w:rPr>
+        <w:t>toward the desired goals. She along with the Deputy Project Manager</w:t>
+      </w:r>
+      <w:r>
+        <w:rPr>
+          <w:rFonts w:cs="Calibri"/>
+          <w:sz w:val="24"/>
+        </w:rPr>
+        <w:t xml:space="preserve"> is accountable f</w:t>
+      </w:r>
+      <w:r>
+        <w:rPr>
+          <w:rFonts w:cs="Calibri"/>
+          <w:sz w:val="24"/>
+        </w:rPr>
+        <w:t xml:space="preserve">or insuring that the design, </w:t>
+      </w:r>
+      <w:r>
+        <w:rPr>
+          <w:rFonts w:cs="Calibri"/>
+          <w:sz w:val="24"/>
+        </w:rPr>
+        <w:t>development</w:t>
+      </w:r>
+      <w:r>
+        <w:rPr>
+          <w:rFonts w:cs="Calibri"/>
+          <w:sz w:val="24"/>
+        </w:rPr>
+        <w:t xml:space="preserve"> and implementation</w:t>
+      </w:r>
+      <w:r>
+        <w:rPr>
+          <w:rFonts w:cs="Calibri"/>
+          <w:sz w:val="24"/>
+        </w:rPr>
+        <w:t xml:space="preserve"> process runs smoothly during the project life cycle (section 4) until the final product is presented to the customer. Accomplishing this involves several tasks that include: </w:t>
+      </w:r>
+    </w:p>
+    <w:p>
+      <w:pPr>
+        <w:numPr>
+          <w:ilvl w:val="0"/>
+          <w:numId w:val="8"/>
+        </w:numPr>
+        <w:spacing w:after="0"/>
+        <w:ind w:left="1440"/>
+        <w:jc w:val="both"/>
+        <w:rPr>
+          <w:sz w:val="24"/>
+          <w:szCs w:val="24"/>
+        </w:rPr>
+      </w:pPr>
+      <w:r>
+        <w:rPr>
+          <w:sz w:val="24"/>
+          <w:szCs w:val="24"/>
+        </w:rPr>
+        <w:t xml:space="preserve">Arranging for regular meetings with the team and </w:t>
+      </w:r>
+      <w:r>
+        <w:rPr>
+          <w:sz w:val="24"/>
+          <w:szCs w:val="24"/>
+        </w:rPr>
+        <w:t>chairing meetings</w:t>
+      </w:r>
+      <w:r>
+        <w:rPr>
+          <w:sz w:val="24"/>
+          <w:szCs w:val="24"/>
+        </w:rPr>
+        <w:t>.</w:t>
+      </w:r>
+    </w:p>
+    <w:p>
+      <w:pPr>
+        <w:numPr>
+          <w:ilvl w:val="0"/>
+          <w:numId w:val="8"/>
+        </w:numPr>
+        <w:spacing w:after="0"/>
+        <w:ind w:left="1440"/>
+        <w:jc w:val="both"/>
+        <w:rPr>
+          <w:sz w:val="24"/>
+          <w:szCs w:val="24"/>
+        </w:rPr>
+      </w:pPr>
+      <w:r>
+        <w:rPr>
+          <w:sz w:val="24"/>
+          <w:szCs w:val="24"/>
+        </w:rPr>
+        <w:t>Along with the Deputy Project Manager having the ability to make the final decisions in case of a dispute, disagreement or otherwise.</w:t>
+      </w:r>
+    </w:p>
+    <w:p>
+      <w:pPr>
+        <w:numPr>
+          <w:ilvl w:val="0"/>
+          <w:numId w:val="8"/>
+        </w:numPr>
+        <w:spacing w:after="0"/>
+        <w:ind w:left="1440"/>
+        <w:jc w:val="both"/>
+        <w:rPr>
+          <w:sz w:val="24"/>
+          <w:szCs w:val="24"/>
+        </w:rPr>
+      </w:pPr>
+      <w:r>
+        <w:rPr>
+          <w:sz w:val="24"/>
+          <w:szCs w:val="24"/>
+        </w:rPr>
+        <w:t xml:space="preserve">Provide meeting agendas </w:t>
+      </w:r>
+      <w:r>
+        <w:rPr>
+          <w:rFonts w:cs="Calibri"/>
+          <w:sz w:val="24"/>
+        </w:rPr>
+        <w:t>(see Appendix A for templates)</w:t>
+      </w:r>
+      <w:r>
+        <w:rPr>
+          <w:sz w:val="24"/>
+          <w:szCs w:val="24"/>
+        </w:rPr>
+        <w:t>.</w:t>
+      </w:r>
+    </w:p>
+    <w:p>
+      <w:pPr>
+        <w:numPr>
+          <w:ilvl w:val="0"/>
+          <w:numId w:val="8"/>
+        </w:numPr>
+        <w:spacing w:after="0"/>
+        <w:ind w:left="1440"/>
+        <w:jc w:val="both"/>
+        <w:rPr>
+          <w:sz w:val="24"/>
+          <w:szCs w:val="24"/>
+        </w:rPr>
+      </w:pPr>
+      <w:r>
+        <w:rPr>
+          <w:sz w:val="24"/>
+          <w:szCs w:val="24"/>
+        </w:rPr>
+        <w:t>Signing monthly Timesheets and working closely with the Business Manager to ensure the Business Plan is being conformed to.</w:t>
+      </w:r>
+    </w:p>
+    <w:p>
+      <w:pPr>
+        <w:numPr>
+          <w:ilvl w:val="0"/>
+          <w:numId w:val="8"/>
+        </w:numPr>
+        <w:spacing w:after="0"/>
+        <w:ind w:left="1440"/>
+        <w:jc w:val="both"/>
+        <w:rPr>
+          <w:sz w:val="24"/>
+          <w:szCs w:val="24"/>
+        </w:rPr>
+      </w:pPr>
+      <w:r>
+        <w:rPr>
+          <w:sz w:val="24"/>
+          <w:szCs w:val="24"/>
+        </w:rPr>
+        <w:t>Assigning the different roles required in the project in a way that ensures the optimal use of every member’s qualifications is reached.</w:t>
+      </w:r>
+    </w:p>
+    <w:p>
+      <w:pPr>
+        <w:numPr>
+          <w:ilvl w:val="0"/>
+          <w:numId w:val="8"/>
+        </w:numPr>
+        <w:spacing w:after="0"/>
+        <w:ind w:left="1440"/>
+        <w:jc w:val="both"/>
+        <w:rPr>
+          <w:sz w:val="24"/>
+          <w:szCs w:val="24"/>
+        </w:rPr>
+      </w:pPr>
+      <w:r>
+        <w:rPr>
+          <w:sz w:val="24"/>
+          <w:szCs w:val="24"/>
+        </w:rPr>
+        <w:t>Maintaining an encouraging and cooperative environment where every individual contribution is appreciated and respected.</w:t>
+      </w:r>
+    </w:p>
+    <w:p>
+      <w:pPr>
+        <w:numPr>
+          <w:ilvl w:val="0"/>
+          <w:numId w:val="8"/>
+        </w:numPr>
+        <w:spacing w:after="0"/>
+        <w:ind w:left="1440"/>
+        <w:jc w:val="both"/>
+        <w:rPr>
+          <w:sz w:val="24"/>
+          <w:szCs w:val="24"/>
+        </w:rPr>
+      </w:pPr>
+      <w:r>
+        <w:rPr>
+          <w:sz w:val="24"/>
+          <w:szCs w:val="24"/>
+        </w:rPr>
+        <w:t xml:space="preserve">With the help of the </w:t>
+      </w:r>
+      <w:r>
+        <w:rPr>
+          <w:sz w:val="24"/>
+          <w:szCs w:val="24"/>
+        </w:rPr>
+        <w:t>Software</w:t>
+      </w:r>
+      <w:r>
+        <w:rPr>
+          <w:sz w:val="24"/>
+          <w:szCs w:val="24"/>
+        </w:rPr>
+        <w:t xml:space="preserve"> Manager, provide the plans for the project development and monitor the progress.</w:t>
+      </w:r>
+    </w:p>
+    <w:p>
+      <w:pPr>
+        <w:numPr>
+          <w:ilvl w:val="0"/>
+          <w:numId w:val="8"/>
+        </w:numPr>
+        <w:spacing w:after="0"/>
+        <w:ind w:left="1440"/>
+        <w:jc w:val="both"/>
+        <w:rPr>
+          <w:sz w:val="24"/>
+          <w:szCs w:val="24"/>
+        </w:rPr>
+      </w:pPr>
+      <w:r>
+        <w:rPr>
+          <w:sz w:val="24"/>
+          <w:szCs w:val="24"/>
+        </w:rPr>
+        <w:t>With the help of the appropriate managers, provide the</w:t>
+      </w:r>
+      <w:r>
+        <w:rPr>
+          <w:sz w:val="24"/>
+          <w:szCs w:val="24"/>
+        </w:rPr>
+        <w:t xml:space="preserve"> timetable plan and ensure it is adhered to</w:t>
+      </w:r>
+      <w:r>
+        <w:rPr>
+          <w:sz w:val="24"/>
+          <w:szCs w:val="24"/>
+        </w:rPr>
+        <w:t>, or make appropriate modifications as required.</w:t>
+      </w:r>
+    </w:p>
+    <w:p>
+      <w:pPr>
+        <w:numPr>
+          <w:ilvl w:val="0"/>
+          <w:numId w:val="8"/>
+        </w:numPr>
+        <w:spacing w:after="0"/>
+        <w:ind w:left="1440"/>
+        <w:jc w:val="both"/>
+        <w:rPr>
+          <w:sz w:val="24"/>
+          <w:szCs w:val="24"/>
+        </w:rPr>
+      </w:pPr>
+      <w:r>
+        <w:rPr>
+          <w:sz w:val="24"/>
+          <w:szCs w:val="24"/>
+        </w:rPr>
+        <w:t>Make sure that the requirements and standards are met at every stage whether during the development process itself or when the final product is near completion.</w:t>
+      </w:r>
+    </w:p>
+    <w:p>
+      <w:pPr>
+        <w:numPr>
+          <w:ilvl w:val="0"/>
+          <w:numId w:val="8"/>
+        </w:numPr>
+        <w:spacing w:after="0"/>
+        <w:ind w:left="1440"/>
+        <w:jc w:val="both"/>
+        <w:rPr>
+          <w:sz w:val="24"/>
+          <w:szCs w:val="24"/>
+        </w:rPr>
+      </w:pPr>
+      <w:r>
+        <w:rPr>
+          <w:sz w:val="24"/>
+          <w:szCs w:val="24"/>
+        </w:rPr>
+        <w:t>Providing</w:t>
+      </w:r>
+      <w:r>
+        <w:rPr>
+          <w:sz w:val="24"/>
+          <w:szCs w:val="24"/>
+        </w:rPr>
+        <w:t xml:space="preserve"> solutions an</w:t>
+      </w:r>
+      <w:r>
+        <w:rPr>
+          <w:sz w:val="24"/>
+          <w:szCs w:val="24"/>
+        </w:rPr>
+        <w:t>d backup strategies where required.</w:t>
+      </w:r>
+    </w:p>
+    <w:p>
+      <w:pPr>
+        <w:numPr>
+          <w:ilvl w:val="0"/>
+          <w:numId w:val="8"/>
+        </w:numPr>
+        <w:spacing w:after="0"/>
+        <w:ind w:left="1440"/>
+        <w:jc w:val="both"/>
+        <w:rPr>
+          <w:sz w:val="24"/>
+          <w:szCs w:val="24"/>
+        </w:rPr>
+      </w:pPr>
+      <w:r>
+        <w:rPr>
+          <w:sz w:val="24"/>
+          <w:szCs w:val="24"/>
+        </w:rPr>
+        <w:t>Grant final approval of all the deliverables provided by the team.</w:t>
+      </w:r>
+    </w:p>
+    <w:p>
+      <w:pPr>
+        <w:numPr>
+          <w:ilvl w:val="0"/>
+          <w:numId w:val="8"/>
+        </w:numPr>
+        <w:spacing w:after="0"/>
+        <w:ind w:left="1440"/>
+        <w:jc w:val="both"/>
+        <w:rPr>
+          <w:sz w:val="24"/>
+          <w:szCs w:val="24"/>
+        </w:rPr>
+      </w:pPr>
+      <w:r>
+        <w:rPr>
+          <w:sz w:val="24"/>
+          <w:szCs w:val="24"/>
+        </w:rPr>
+        <w:t>Deliver reports to customers and act as the connection between them and the project team.</w:t>
+      </w:r>
+    </w:p>
+    <w:p>
+      <w:pPr>
+        <w:numPr>
+          <w:ilvl w:val="0"/>
+          <w:numId w:val="8"/>
+        </w:numPr>
+        <w:spacing w:after="0"/>
+        <w:ind w:left="1440"/>
+        <w:jc w:val="both"/>
+        <w:rPr>
+          <w:sz w:val="24"/>
+          <w:szCs w:val="24"/>
+        </w:rPr>
+      </w:pPr>
+      <w:r>
+        <w:rPr>
+          <w:sz w:val="24"/>
+          <w:szCs w:val="24"/>
+        </w:rPr>
+        <w:t>Produce the overall project plan</w:t>
+      </w:r>
+      <w:r>
+        <w:rPr>
+          <w:sz w:val="24"/>
+          <w:szCs w:val="24"/>
+        </w:rPr>
+        <w:t xml:space="preserve"> (with Gantt </w:t>
+      </w:r>
+      <w:proofErr w:type="gramStart"/>
+      <w:r>
+        <w:rPr>
+          <w:sz w:val="24"/>
+          <w:szCs w:val="24"/>
+        </w:rPr>
+        <w:t>Chart</w:t>
+      </w:r>
+      <w:proofErr w:type="gramEnd"/>
+      <w:r>
+        <w:rPr>
+          <w:sz w:val="24"/>
+          <w:szCs w:val="24"/>
+        </w:rPr>
+        <w:t>)</w:t>
+      </w:r>
+      <w:r>
+        <w:rPr>
+          <w:sz w:val="24"/>
+          <w:szCs w:val="24"/>
+        </w:rPr>
+        <w:t xml:space="preserve"> and time schedule.</w:t>
+      </w:r>
+    </w:p>
+    <w:p/>
+    <w:p>
+      <w:pPr>
         <w:pStyle w:val="Heading3"/>
         <w:numPr>
           <w:ilvl w:val="2"/>
@@ -490,6 +943,397 @@
         <w:t>Risk Management</w:t>
       </w:r>
     </w:p>
+    <w:tbl>
+      <w:tblPr>
+        <w:tblW w:w="0" w:type="auto"/>
+        <w:tblInd w:w="558" w:type="dxa"/>
+        <w:tblBorders>
+          <w:top w:val="single" w:sz="4" w:space="0" w:color="000000"/>
+          <w:left w:val="single" w:sz="4" w:space="0" w:color="000000"/>
+          <w:bottom w:val="single" w:sz="4" w:space="0" w:color="000000"/>
+          <w:right w:val="single" w:sz="4" w:space="0" w:color="000000"/>
+          <w:insideH w:val="single" w:sz="4" w:space="0" w:color="000000"/>
+          <w:insideV w:val="single" w:sz="4" w:space="0" w:color="000000"/>
+        </w:tblBorders>
+        <w:tblLook w:val="00A0" w:firstRow="1" w:lastRow="0" w:firstColumn="1" w:lastColumn="0" w:noHBand="0" w:noVBand="0"/>
+      </w:tblPr>
+      <w:tblGrid>
+        <w:gridCol w:w="4079"/>
+        <w:gridCol w:w="4605"/>
+      </w:tblGrid>
+      <w:tr>
+        <w:tc>
+          <w:tcPr>
+            <w:tcW w:w="4216" w:type="dxa"/>
+            <w:shd w:val="clear" w:color="auto" w:fill="CCC0D9"/>
+          </w:tcPr>
+          <w:p>
+            <w:pPr>
+              <w:spacing w:after="0"/>
+              <w:jc w:val="both"/>
+              <w:rPr>
+                <w:sz w:val="24"/>
+                <w:szCs w:val="24"/>
+              </w:rPr>
+            </w:pPr>
+            <w:r>
+              <w:rPr>
+                <w:sz w:val="24"/>
+                <w:szCs w:val="24"/>
+              </w:rPr>
+              <w:t>Risk</w:t>
+            </w:r>
+          </w:p>
+        </w:tc>
+        <w:tc>
+          <w:tcPr>
+            <w:tcW w:w="4775" w:type="dxa"/>
+            <w:shd w:val="clear" w:color="auto" w:fill="CCC0D9"/>
+          </w:tcPr>
+          <w:p>
+            <w:pPr>
+              <w:spacing w:after="0"/>
+              <w:jc w:val="both"/>
+              <w:rPr>
+                <w:sz w:val="24"/>
+                <w:szCs w:val="24"/>
+              </w:rPr>
+            </w:pPr>
+            <w:r>
+              <w:rPr>
+                <w:sz w:val="24"/>
+                <w:szCs w:val="24"/>
+              </w:rPr>
+              <w:t>Possible Solution</w:t>
+            </w:r>
+          </w:p>
+        </w:tc>
+      </w:tr>
+      <w:tr>
+        <w:tc>
+          <w:tcPr>
+            <w:tcW w:w="4216" w:type="dxa"/>
+          </w:tcPr>
+          <w:p>
+            <w:pPr>
+              <w:spacing w:after="0"/>
+              <w:rPr>
+                <w:sz w:val="24"/>
+                <w:szCs w:val="24"/>
+              </w:rPr>
+            </w:pPr>
+            <w:r>
+              <w:rPr>
+                <w:sz w:val="24"/>
+                <w:szCs w:val="24"/>
+              </w:rPr>
+              <w:t>Some group members don’t get along with each other.</w:t>
+            </w:r>
+          </w:p>
+        </w:tc>
+        <w:tc>
+          <w:tcPr>
+            <w:tcW w:w="4775" w:type="dxa"/>
+          </w:tcPr>
+          <w:p>
+            <w:pPr>
+              <w:spacing w:after="0"/>
+              <w:rPr>
+                <w:sz w:val="24"/>
+                <w:szCs w:val="24"/>
+              </w:rPr>
+            </w:pPr>
+            <w:r>
+              <w:rPr>
+                <w:sz w:val="24"/>
+                <w:szCs w:val="24"/>
+              </w:rPr>
+              <w:t>Try to resolve any issues that group members might have. If this does not work, consider assigning</w:t>
+            </w:r>
+            <w:r>
+              <w:rPr>
+                <w:sz w:val="24"/>
+                <w:szCs w:val="24"/>
+              </w:rPr>
+              <w:t xml:space="preserve"> and delegating</w:t>
+            </w:r>
+            <w:r>
+              <w:rPr>
+                <w:sz w:val="24"/>
+                <w:szCs w:val="24"/>
+              </w:rPr>
+              <w:t xml:space="preserve"> tasks to minimise disruption within the group as a whole.</w:t>
+            </w:r>
+          </w:p>
+        </w:tc>
+      </w:tr>
+      <w:tr>
+        <w:tc>
+          <w:tcPr>
+            <w:tcW w:w="4216" w:type="dxa"/>
+          </w:tcPr>
+          <w:p>
+            <w:pPr>
+              <w:spacing w:after="0"/>
+              <w:rPr>
+                <w:sz w:val="24"/>
+                <w:szCs w:val="24"/>
+              </w:rPr>
+            </w:pPr>
+            <w:r>
+              <w:rPr>
+                <w:sz w:val="24"/>
+                <w:szCs w:val="24"/>
+              </w:rPr>
+              <w:t xml:space="preserve">The prolonged absence of a member in </w:t>
+            </w:r>
+            <w:r>
+              <w:rPr>
+                <w:sz w:val="24"/>
+                <w:szCs w:val="24"/>
+              </w:rPr>
+              <w:lastRenderedPageBreak/>
+              <w:t>the group.</w:t>
+            </w:r>
+          </w:p>
+        </w:tc>
+        <w:tc>
+          <w:tcPr>
+            <w:tcW w:w="4775" w:type="dxa"/>
+          </w:tcPr>
+          <w:p>
+            <w:pPr>
+              <w:spacing w:after="0"/>
+              <w:rPr>
+                <w:sz w:val="24"/>
+                <w:szCs w:val="24"/>
+              </w:rPr>
+            </w:pPr>
+            <w:r>
+              <w:rPr>
+                <w:sz w:val="24"/>
+                <w:szCs w:val="24"/>
+              </w:rPr>
+              <w:lastRenderedPageBreak/>
+              <w:t>Have more tha</w:t>
+            </w:r>
+            <w:r>
+              <w:rPr>
+                <w:sz w:val="24"/>
+                <w:szCs w:val="24"/>
+              </w:rPr>
+              <w:t xml:space="preserve">n one team member trained </w:t>
+            </w:r>
+            <w:r>
+              <w:rPr>
+                <w:sz w:val="24"/>
+                <w:szCs w:val="24"/>
+              </w:rPr>
+              <w:lastRenderedPageBreak/>
+              <w:t>to do any task. Be ready to adjust schedules as appropriate.</w:t>
+            </w:r>
+          </w:p>
+        </w:tc>
+      </w:tr>
+      <w:tr>
+        <w:tc>
+          <w:tcPr>
+            <w:tcW w:w="4216" w:type="dxa"/>
+          </w:tcPr>
+          <w:p>
+            <w:pPr>
+              <w:spacing w:after="0"/>
+              <w:rPr>
+                <w:sz w:val="24"/>
+                <w:szCs w:val="24"/>
+              </w:rPr>
+            </w:pPr>
+            <w:r>
+              <w:rPr>
+                <w:sz w:val="24"/>
+                <w:szCs w:val="24"/>
+              </w:rPr>
+              <w:lastRenderedPageBreak/>
+              <w:t>Deadline overdue.</w:t>
+            </w:r>
+          </w:p>
+        </w:tc>
+        <w:tc>
+          <w:tcPr>
+            <w:tcW w:w="4775" w:type="dxa"/>
+          </w:tcPr>
+          <w:p>
+            <w:pPr>
+              <w:spacing w:after="0"/>
+              <w:rPr>
+                <w:sz w:val="24"/>
+                <w:szCs w:val="24"/>
+              </w:rPr>
+            </w:pPr>
+            <w:r>
+              <w:rPr>
+                <w:sz w:val="24"/>
+                <w:szCs w:val="24"/>
+              </w:rPr>
+              <w:t xml:space="preserve">Have regular project plan review meetings where possible overruns can be identified and rescheduling can be considered. </w:t>
+            </w:r>
+          </w:p>
+        </w:tc>
+      </w:tr>
+      <w:tr>
+        <w:tc>
+          <w:tcPr>
+            <w:tcW w:w="4216" w:type="dxa"/>
+          </w:tcPr>
+          <w:p>
+            <w:pPr>
+              <w:spacing w:after="0"/>
+              <w:rPr>
+                <w:sz w:val="24"/>
+                <w:szCs w:val="24"/>
+              </w:rPr>
+            </w:pPr>
+            <w:r>
+              <w:rPr>
+                <w:sz w:val="24"/>
+                <w:szCs w:val="24"/>
+              </w:rPr>
+              <w:t>Failure to meet one of the requirements.</w:t>
+            </w:r>
+          </w:p>
+        </w:tc>
+        <w:tc>
+          <w:tcPr>
+            <w:tcW w:w="4775" w:type="dxa"/>
+          </w:tcPr>
+          <w:p>
+            <w:pPr>
+              <w:spacing w:after="0"/>
+              <w:rPr>
+                <w:sz w:val="24"/>
+                <w:szCs w:val="24"/>
+              </w:rPr>
+            </w:pPr>
+            <w:r>
+              <w:rPr>
+                <w:sz w:val="24"/>
+                <w:szCs w:val="24"/>
+              </w:rPr>
+              <w:t>Have regular review meetings where requirement conformity is checked. Make sure that the design and the development of the product is organized in a way that simplifies rollback and re-implements the missing requirements with as little modification to other parts as possible.</w:t>
+            </w:r>
+          </w:p>
+        </w:tc>
+      </w:tr>
+      <w:tr>
+        <w:tc>
+          <w:tcPr>
+            <w:tcW w:w="4216" w:type="dxa"/>
+          </w:tcPr>
+          <w:p>
+            <w:pPr>
+              <w:spacing w:after="0"/>
+              <w:rPr>
+                <w:sz w:val="24"/>
+                <w:szCs w:val="24"/>
+              </w:rPr>
+            </w:pPr>
+            <w:r>
+              <w:rPr>
+                <w:sz w:val="24"/>
+                <w:szCs w:val="24"/>
+              </w:rPr>
+              <w:t>Finding out late during the project that one member has a lot more work than the others.</w:t>
+            </w:r>
+          </w:p>
+        </w:tc>
+        <w:tc>
+          <w:tcPr>
+            <w:tcW w:w="4775" w:type="dxa"/>
+          </w:tcPr>
+          <w:p>
+            <w:pPr>
+              <w:spacing w:after="0"/>
+              <w:rPr>
+                <w:sz w:val="24"/>
+                <w:szCs w:val="24"/>
+              </w:rPr>
+            </w:pPr>
+            <w:r>
+              <w:rPr>
+                <w:sz w:val="24"/>
+                <w:szCs w:val="24"/>
+              </w:rPr>
+              <w:t xml:space="preserve">Review the workload for each member regularly to make sure there is a parity in the amount of work done by each person. </w:t>
+            </w:r>
+          </w:p>
+        </w:tc>
+      </w:tr>
+      <w:tr>
+        <w:tc>
+          <w:tcPr>
+            <w:tcW w:w="4216" w:type="dxa"/>
+          </w:tcPr>
+          <w:p>
+            <w:pPr>
+              <w:spacing w:after="0"/>
+              <w:rPr>
+                <w:sz w:val="24"/>
+                <w:szCs w:val="24"/>
+              </w:rPr>
+            </w:pPr>
+            <w:r>
+              <w:rPr>
+                <w:sz w:val="24"/>
+                <w:szCs w:val="24"/>
+              </w:rPr>
+              <w:t>Certain team members producing work that is not up to the mark or not doing any work altogether.</w:t>
+            </w:r>
+          </w:p>
+        </w:tc>
+        <w:tc>
+          <w:tcPr>
+            <w:tcW w:w="4775" w:type="dxa"/>
+          </w:tcPr>
+          <w:p>
+            <w:pPr>
+              <w:spacing w:after="0"/>
+              <w:rPr>
+                <w:sz w:val="24"/>
+                <w:szCs w:val="24"/>
+              </w:rPr>
+            </w:pPr>
+            <w:r>
+              <w:rPr>
+                <w:sz w:val="24"/>
+                <w:szCs w:val="24"/>
+              </w:rPr>
+              <w:t xml:space="preserve">Have a system to review work done by each member (as mentioned above) and hold separate meetings with the members in question. If even after repeated counselling there is no change, talk to the board members (in this case </w:t>
+            </w:r>
+            <w:proofErr w:type="spellStart"/>
+            <w:r>
+              <w:rPr>
+                <w:sz w:val="24"/>
+                <w:szCs w:val="24"/>
+              </w:rPr>
+              <w:t>Dr.</w:t>
+            </w:r>
+            <w:proofErr w:type="spellEnd"/>
+            <w:r>
+              <w:rPr>
+                <w:sz w:val="24"/>
+                <w:szCs w:val="24"/>
+              </w:rPr>
+              <w:t xml:space="preserve"> Stuart Porter and the supervisor) to take further action. </w:t>
+            </w:r>
+          </w:p>
+        </w:tc>
+      </w:tr>
+    </w:tbl>
+    <w:p>
+      <w:r>
+        <w:tab/>
+      </w:r>
+    </w:p>
     <w:p>
       <w:pPr>
         <w:pStyle w:val="Heading3"/>
@@ -502,6 +1346,316 @@
         <w:t>Quality Assurance Metrics</w:t>
       </w:r>
     </w:p>
+    <w:tbl>
+      <w:tblPr>
+        <w:tblW w:w="0" w:type="auto"/>
+        <w:tblInd w:w="558" w:type="dxa"/>
+        <w:tblBorders>
+          <w:top w:val="single" w:sz="4" w:space="0" w:color="000000"/>
+          <w:left w:val="single" w:sz="4" w:space="0" w:color="000000"/>
+          <w:bottom w:val="single" w:sz="4" w:space="0" w:color="000000"/>
+          <w:right w:val="single" w:sz="4" w:space="0" w:color="000000"/>
+          <w:insideH w:val="single" w:sz="4" w:space="0" w:color="000000"/>
+          <w:insideV w:val="single" w:sz="4" w:space="0" w:color="000000"/>
+        </w:tblBorders>
+        <w:tblLook w:val="00A0" w:firstRow="1" w:lastRow="0" w:firstColumn="1" w:lastColumn="0" w:noHBand="0" w:noVBand="0"/>
+      </w:tblPr>
+      <w:tblGrid>
+        <w:gridCol w:w="4077"/>
+        <w:gridCol w:w="4607"/>
+      </w:tblGrid>
+      <w:tr>
+        <w:tc>
+          <w:tcPr>
+            <w:tcW w:w="4216" w:type="dxa"/>
+            <w:shd w:val="clear" w:color="auto" w:fill="E5B8B7"/>
+          </w:tcPr>
+          <w:p>
+            <w:pPr>
+              <w:spacing w:after="0"/>
+              <w:jc w:val="both"/>
+              <w:rPr>
+                <w:sz w:val="24"/>
+                <w:szCs w:val="24"/>
+              </w:rPr>
+            </w:pPr>
+            <w:r>
+              <w:rPr>
+                <w:sz w:val="24"/>
+                <w:szCs w:val="24"/>
+              </w:rPr>
+              <w:t>Metric</w:t>
+            </w:r>
+          </w:p>
+        </w:tc>
+        <w:tc>
+          <w:tcPr>
+            <w:tcW w:w="4775" w:type="dxa"/>
+            <w:shd w:val="clear" w:color="auto" w:fill="E5B8B7"/>
+          </w:tcPr>
+          <w:p>
+            <w:pPr>
+              <w:spacing w:after="0"/>
+              <w:jc w:val="both"/>
+              <w:rPr>
+                <w:sz w:val="24"/>
+                <w:szCs w:val="24"/>
+              </w:rPr>
+            </w:pPr>
+            <w:r>
+              <w:rPr>
+                <w:sz w:val="24"/>
+                <w:szCs w:val="24"/>
+              </w:rPr>
+              <w:t>How measured</w:t>
+            </w:r>
+          </w:p>
+        </w:tc>
+      </w:tr>
+      <w:tr>
+        <w:tc>
+          <w:tcPr>
+            <w:tcW w:w="4216" w:type="dxa"/>
+          </w:tcPr>
+          <w:p>
+            <w:pPr>
+              <w:spacing w:after="0"/>
+              <w:rPr>
+                <w:sz w:val="24"/>
+                <w:szCs w:val="24"/>
+              </w:rPr>
+            </w:pPr>
+            <w:r>
+              <w:rPr>
+                <w:sz w:val="24"/>
+                <w:szCs w:val="24"/>
+              </w:rPr>
+              <w:t>Client requirements clarity.</w:t>
+            </w:r>
+          </w:p>
+        </w:tc>
+        <w:tc>
+          <w:tcPr>
+            <w:tcW w:w="4775" w:type="dxa"/>
+          </w:tcPr>
+          <w:p>
+            <w:pPr>
+              <w:spacing w:after="0"/>
+              <w:rPr>
+                <w:sz w:val="24"/>
+                <w:szCs w:val="24"/>
+              </w:rPr>
+            </w:pPr>
+            <w:r>
+              <w:rPr>
+                <w:sz w:val="24"/>
+                <w:szCs w:val="24"/>
+              </w:rPr>
+              <w:t>Holding regular meetings ensuring that the client understands his/her own requirement statements and that these have been interpreted correctly by the company and finally signed off by both sides.</w:t>
+            </w:r>
+          </w:p>
+        </w:tc>
+      </w:tr>
+      <w:tr>
+        <w:tc>
+          <w:tcPr>
+            <w:tcW w:w="4216" w:type="dxa"/>
+          </w:tcPr>
+          <w:p>
+            <w:pPr>
+              <w:spacing w:after="0"/>
+              <w:rPr>
+                <w:sz w:val="24"/>
+                <w:szCs w:val="24"/>
+              </w:rPr>
+            </w:pPr>
+            <w:r>
+              <w:rPr>
+                <w:sz w:val="24"/>
+                <w:szCs w:val="24"/>
+              </w:rPr>
+              <w:t>Project wide standards and contracts drawn up and adhered to.</w:t>
+            </w:r>
+          </w:p>
+        </w:tc>
+        <w:tc>
+          <w:tcPr>
+            <w:tcW w:w="4775" w:type="dxa"/>
+          </w:tcPr>
+          <w:p>
+            <w:pPr>
+              <w:spacing w:after="0"/>
+              <w:rPr>
+                <w:sz w:val="24"/>
+                <w:szCs w:val="24"/>
+              </w:rPr>
+            </w:pPr>
+            <w:r>
+              <w:rPr>
+                <w:sz w:val="24"/>
+                <w:szCs w:val="24"/>
+              </w:rPr>
+              <w:t xml:space="preserve">Working with other teams to finalise PWS and liaising with the client and other teams for final contracts. </w:t>
+            </w:r>
+          </w:p>
+        </w:tc>
+      </w:tr>
+      <w:tr>
+        <w:tc>
+          <w:tcPr>
+            <w:tcW w:w="4216" w:type="dxa"/>
+          </w:tcPr>
+          <w:p>
+            <w:pPr>
+              <w:spacing w:after="0"/>
+              <w:rPr>
+                <w:sz w:val="24"/>
+                <w:szCs w:val="24"/>
+              </w:rPr>
+            </w:pPr>
+            <w:r>
+              <w:rPr>
+                <w:sz w:val="24"/>
+                <w:szCs w:val="24"/>
+              </w:rPr>
+              <w:t>Complete specification.</w:t>
+            </w:r>
+          </w:p>
+        </w:tc>
+        <w:tc>
+          <w:tcPr>
+            <w:tcW w:w="4775" w:type="dxa"/>
+          </w:tcPr>
+          <w:p>
+            <w:pPr>
+              <w:spacing w:after="0"/>
+              <w:rPr>
+                <w:sz w:val="24"/>
+                <w:szCs w:val="24"/>
+              </w:rPr>
+            </w:pPr>
+            <w:r>
+              <w:rPr>
+                <w:sz w:val="24"/>
+                <w:szCs w:val="24"/>
+              </w:rPr>
+              <w:t>Checking the specifications against the requirements statement to make sure all requirements are covered by the specifications team, during appropriate review meeting(s).</w:t>
+            </w:r>
+          </w:p>
+        </w:tc>
+      </w:tr>
+      <w:tr>
+        <w:tc>
+          <w:tcPr>
+            <w:tcW w:w="4216" w:type="dxa"/>
+          </w:tcPr>
+          <w:p>
+            <w:pPr>
+              <w:spacing w:after="0"/>
+              <w:rPr>
+                <w:sz w:val="24"/>
+                <w:szCs w:val="24"/>
+              </w:rPr>
+            </w:pPr>
+            <w:r>
+              <w:rPr>
+                <w:sz w:val="24"/>
+                <w:szCs w:val="24"/>
+              </w:rPr>
+              <w:t>Software and Business Plan clarity.</w:t>
+            </w:r>
+          </w:p>
+        </w:tc>
+        <w:tc>
+          <w:tcPr>
+            <w:tcW w:w="4775" w:type="dxa"/>
+          </w:tcPr>
+          <w:p>
+            <w:pPr>
+              <w:spacing w:after="0"/>
+              <w:rPr>
+                <w:sz w:val="24"/>
+                <w:szCs w:val="24"/>
+              </w:rPr>
+            </w:pPr>
+            <w:r>
+              <w:rPr>
+                <w:sz w:val="24"/>
+                <w:szCs w:val="24"/>
+              </w:rPr>
+              <w:t xml:space="preserve">Holding review meetings to make sure software plans and business plans are at par </w:t>
+            </w:r>
+            <w:r>
+              <w:rPr>
+                <w:sz w:val="24"/>
+                <w:szCs w:val="24"/>
+              </w:rPr>
+              <w:lastRenderedPageBreak/>
+              <w:t>with each other.</w:t>
+            </w:r>
+          </w:p>
+        </w:tc>
+      </w:tr>
+      <w:tr>
+        <w:tc>
+          <w:tcPr>
+            <w:tcW w:w="4216" w:type="dxa"/>
+          </w:tcPr>
+          <w:p>
+            <w:pPr>
+              <w:spacing w:after="0"/>
+              <w:rPr>
+                <w:sz w:val="24"/>
+                <w:szCs w:val="24"/>
+              </w:rPr>
+            </w:pPr>
+            <w:r>
+              <w:rPr>
+                <w:sz w:val="24"/>
+                <w:szCs w:val="24"/>
+              </w:rPr>
+              <w:lastRenderedPageBreak/>
+              <w:t>Deadlines met.</w:t>
+            </w:r>
+          </w:p>
+        </w:tc>
+        <w:tc>
+          <w:tcPr>
+            <w:tcW w:w="4775" w:type="dxa"/>
+          </w:tcPr>
+          <w:p>
+            <w:pPr>
+              <w:spacing w:after="0"/>
+              <w:rPr>
+                <w:sz w:val="24"/>
+                <w:szCs w:val="24"/>
+              </w:rPr>
+            </w:pPr>
+            <w:r>
+              <w:rPr>
+                <w:sz w:val="24"/>
+                <w:szCs w:val="24"/>
+              </w:rPr>
+              <w:t>Deliverables submitted as timetable</w:t>
+            </w:r>
+            <w:r>
+              <w:rPr>
+                <w:sz w:val="24"/>
+                <w:szCs w:val="24"/>
+              </w:rPr>
+              <w:t>d</w:t>
+            </w:r>
+            <w:r>
+              <w:rPr>
+                <w:sz w:val="24"/>
+                <w:szCs w:val="24"/>
+              </w:rPr>
+              <w:t xml:space="preserve"> and recorded.</w:t>
+            </w:r>
+          </w:p>
+        </w:tc>
+      </w:tr>
+    </w:tbl>
     <w:p>
       <w:pPr>
         <w:rPr>
@@ -521,6 +1675,8 @@
           <w:numId w:val="1"/>
         </w:numPr>
       </w:pPr>
+      <w:bookmarkStart w:id="0" w:name="_GoBack"/>
+      <w:bookmarkEnd w:id="0"/>
       <w:r>
         <w:lastRenderedPageBreak/>
         <w:t>Deputy Project Manger</w:t>
@@ -1146,8 +2302,6 @@
       <w:r>
         <w:br w:type="page"/>
       </w:r>
-      <w:bookmarkStart w:id="0" w:name="_GoBack"/>
-      <w:bookmarkEnd w:id="0"/>
     </w:p>
     <w:p>
       <w:pPr>
@@ -1227,7 +2381,7 @@
 </file>
 
 <file path=word/numbering.xml><?xml version="1.0" encoding="utf-8"?>
-<w:numbering xmlns:wpc="http://schemas.microsoft.com/office/word/2010/wordprocessingCanvas" xmlns:mc="http://schemas.openxmlformats.org/markup-compatibility/2006" xmlns:o="urn:schemas-microsoft-com:office:office" xmlns:r="http://schemas.openxmlformats.org/officeDocument/2006/relationships" xmlns:m="http://schemas.openxmlformats.org/officeDocument/2006/math" xmlns:v="urn:schemas-microsoft-com:vml" xmlns:wp14="http://schemas.microsoft.com/office/word/2010/wordprocessingDrawing" xmlns:wp="http://schemas.openxmlformats.org/drawingml/2006/wordprocessingDrawing" xmlns:w10="urn:schemas-microsoft-com:office:word" xmlns:w="http://schemas.openxmlformats.org/wordprocessingml/2006/main" xmlns:w14="http://schemas.microsoft.com/office/word/2010/wordml" xmlns:wpg="http://schemas.microsoft.com/office/word/2010/wordprocessingGroup" xmlns:wpi="http://schemas.microsoft.com/office/word/2010/wordprocessingInk" xmlns:wne="http://schemas.microsoft.com/office/word/2006/wordml" xmlns:wps="http://schemas.microsoft.com/office/word/2010/wordprocessingShape" mc:Ignorable="w14 wp14">
+<w:numbering xmlns:wpc="http://schemas.microsoft.com/office/word/2010/wordprocessingCanvas" xmlns:mc="http://schemas.openxmlformats.org/markup-compatibility/2006" xmlns:o="urn:schemas-microsoft-com:office:office" xmlns:r="http://schemas.openxmlformats.org/officeDocument/2006/relationships" xmlns:m="http://schemas.openxmlformats.org/officeDocument/2006/math" xmlns:v="urn:schemas-microsoft-com:vml" xmlns:wp14="http://schemas.microsoft.com/office/word/2010/wordprocessingDrawing" xmlns:wp="http://schemas.openxmlformats.org/drawingml/2006/wordprocessingDrawing" xmlns:w10="urn:schemas-microsoft-com:office:word" xmlns:w="http://schemas.openxmlformats.org/wordprocessingml/2006/main" xmlns:w14="http://schemas.microsoft.com/office/word/2010/wordml" xmlns:w15="http://schemas.microsoft.com/office/word/2012/wordml" xmlns:wpg="http://schemas.microsoft.com/office/word/2010/wordprocessingGroup" xmlns:wpi="http://schemas.microsoft.com/office/word/2010/wordprocessingInk" xmlns:wne="http://schemas.microsoft.com/office/word/2006/wordml" xmlns:wps="http://schemas.microsoft.com/office/word/2010/wordprocessingShape" mc:Ignorable="w14 w15 wp14">
   <w:abstractNum w:abstractNumId="0">
     <w:nsid w:val="0F184ED9"/>
     <w:multiLevelType w:val="hybridMultilevel"/>
@@ -1401,6 +2555,119 @@
     </w:lvl>
   </w:abstractNum>
   <w:abstractNum w:abstractNumId="2">
+    <w:nsid w:val="326911DF"/>
+    <w:multiLevelType w:val="hybridMultilevel"/>
+    <w:tmpl w:val="A6A20576"/>
+    <w:lvl w:ilvl="0" w:tplc="04090009">
+      <w:start w:val="1"/>
+      <w:numFmt w:val="bullet"/>
+      <w:lvlText w:val=""/>
+      <w:lvlJc w:val="left"/>
+      <w:pPr>
+        <w:ind w:left="1485" w:hanging="360"/>
+      </w:pPr>
+      <w:rPr>
+        <w:rFonts w:ascii="Wingdings" w:hAnsi="Wingdings" w:hint="default"/>
+      </w:rPr>
+    </w:lvl>
+    <w:lvl w:ilvl="1" w:tplc="04090003" w:tentative="1">
+      <w:start w:val="1"/>
+      <w:numFmt w:val="bullet"/>
+      <w:lvlText w:val="o"/>
+      <w:lvlJc w:val="left"/>
+      <w:pPr>
+        <w:ind w:left="2205" w:hanging="360"/>
+      </w:pPr>
+      <w:rPr>
+        <w:rFonts w:ascii="Courier New" w:hAnsi="Courier New" w:cs="Arial" w:hint="default"/>
+      </w:rPr>
+    </w:lvl>
+    <w:lvl w:ilvl="2" w:tplc="04090005" w:tentative="1">
+      <w:start w:val="1"/>
+      <w:numFmt w:val="bullet"/>
+      <w:lvlText w:val=""/>
+      <w:lvlJc w:val="left"/>
+      <w:pPr>
+        <w:ind w:left="2925" w:hanging="360"/>
+      </w:pPr>
+      <w:rPr>
+        <w:rFonts w:ascii="Wingdings" w:hAnsi="Wingdings" w:hint="default"/>
+      </w:rPr>
+    </w:lvl>
+    <w:lvl w:ilvl="3" w:tplc="04090001" w:tentative="1">
+      <w:start w:val="1"/>
+      <w:numFmt w:val="bullet"/>
+      <w:lvlText w:val=""/>
+      <w:lvlJc w:val="left"/>
+      <w:pPr>
+        <w:ind w:left="3645" w:hanging="360"/>
+      </w:pPr>
+      <w:rPr>
+        <w:rFonts w:ascii="Symbol" w:hAnsi="Symbol" w:hint="default"/>
+      </w:rPr>
+    </w:lvl>
+    <w:lvl w:ilvl="4" w:tplc="04090003" w:tentative="1">
+      <w:start w:val="1"/>
+      <w:numFmt w:val="bullet"/>
+      <w:lvlText w:val="o"/>
+      <w:lvlJc w:val="left"/>
+      <w:pPr>
+        <w:ind w:left="4365" w:hanging="360"/>
+      </w:pPr>
+      <w:rPr>
+        <w:rFonts w:ascii="Courier New" w:hAnsi="Courier New" w:cs="Arial" w:hint="default"/>
+      </w:rPr>
+    </w:lvl>
+    <w:lvl w:ilvl="5" w:tplc="04090005" w:tentative="1">
+      <w:start w:val="1"/>
+      <w:numFmt w:val="bullet"/>
+      <w:lvlText w:val=""/>
+      <w:lvlJc w:val="left"/>
+      <w:pPr>
+        <w:ind w:left="5085" w:hanging="360"/>
+      </w:pPr>
+      <w:rPr>
+        <w:rFonts w:ascii="Wingdings" w:hAnsi="Wingdings" w:hint="default"/>
+      </w:rPr>
+    </w:lvl>
+    <w:lvl w:ilvl="6" w:tplc="04090001" w:tentative="1">
+      <w:start w:val="1"/>
+      <w:numFmt w:val="bullet"/>
+      <w:lvlText w:val=""/>
+      <w:lvlJc w:val="left"/>
+      <w:pPr>
+        <w:ind w:left="5805" w:hanging="360"/>
+      </w:pPr>
+      <w:rPr>
+        <w:rFonts w:ascii="Symbol" w:hAnsi="Symbol" w:hint="default"/>
+      </w:rPr>
+    </w:lvl>
+    <w:lvl w:ilvl="7" w:tplc="04090003" w:tentative="1">
+      <w:start w:val="1"/>
+      <w:numFmt w:val="bullet"/>
+      <w:lvlText w:val="o"/>
+      <w:lvlJc w:val="left"/>
+      <w:pPr>
+        <w:ind w:left="6525" w:hanging="360"/>
+      </w:pPr>
+      <w:rPr>
+        <w:rFonts w:ascii="Courier New" w:hAnsi="Courier New" w:cs="Arial" w:hint="default"/>
+      </w:rPr>
+    </w:lvl>
+    <w:lvl w:ilvl="8" w:tplc="04090005" w:tentative="1">
+      <w:start w:val="1"/>
+      <w:numFmt w:val="bullet"/>
+      <w:lvlText w:val=""/>
+      <w:lvlJc w:val="left"/>
+      <w:pPr>
+        <w:ind w:left="7245" w:hanging="360"/>
+      </w:pPr>
+      <w:rPr>
+        <w:rFonts w:ascii="Wingdings" w:hAnsi="Wingdings" w:hint="default"/>
+      </w:rPr>
+    </w:lvl>
+  </w:abstractNum>
+  <w:abstractNum w:abstractNumId="3">
     <w:nsid w:val="33992801"/>
     <w:multiLevelType w:val="hybridMultilevel"/>
     <w:tmpl w:val="EC949B4E"/>
@@ -1486,7 +2753,7 @@
       </w:pPr>
     </w:lvl>
   </w:abstractNum>
-  <w:abstractNum w:abstractNumId="3">
+  <w:abstractNum w:abstractNumId="4">
     <w:nsid w:val="3AF33FCF"/>
     <w:multiLevelType w:val="hybridMultilevel"/>
     <w:tmpl w:val="5C4C3FB4"/>
@@ -1599,7 +2866,7 @@
       </w:rPr>
     </w:lvl>
   </w:abstractNum>
-  <w:abstractNum w:abstractNumId="4">
+  <w:abstractNum w:abstractNumId="5">
     <w:nsid w:val="54905E00"/>
     <w:multiLevelType w:val="hybridMultilevel"/>
     <w:tmpl w:val="FCF29E54"/>
@@ -1685,7 +2952,7 @@
       </w:pPr>
     </w:lvl>
   </w:abstractNum>
-  <w:abstractNum w:abstractNumId="5">
+  <w:abstractNum w:abstractNumId="6">
     <w:nsid w:val="5C85240B"/>
     <w:multiLevelType w:val="multilevel"/>
     <w:tmpl w:val="44446966"/>
@@ -1803,7 +3070,7 @@
       </w:rPr>
     </w:lvl>
   </w:abstractNum>
-  <w:abstractNum w:abstractNumId="6">
+  <w:abstractNum w:abstractNumId="7">
     <w:nsid w:val="759B0D53"/>
     <w:multiLevelType w:val="multilevel"/>
     <w:tmpl w:val="0809001F"/>
@@ -1890,31 +3157,34 @@
     </w:lvl>
   </w:abstractNum>
   <w:num w:numId="1">
-    <w:abstractNumId w:val="5"/>
+    <w:abstractNumId w:val="6"/>
   </w:num>
   <w:num w:numId="2">
-    <w:abstractNumId w:val="6"/>
+    <w:abstractNumId w:val="7"/>
   </w:num>
   <w:num w:numId="3">
-    <w:abstractNumId w:val="2"/>
+    <w:abstractNumId w:val="3"/>
   </w:num>
   <w:num w:numId="4">
     <w:abstractNumId w:val="1"/>
   </w:num>
   <w:num w:numId="5">
-    <w:abstractNumId w:val="3"/>
+    <w:abstractNumId w:val="4"/>
   </w:num>
   <w:num w:numId="6">
-    <w:abstractNumId w:val="4"/>
+    <w:abstractNumId w:val="5"/>
   </w:num>
   <w:num w:numId="7">
     <w:abstractNumId w:val="0"/>
+  </w:num>
+  <w:num w:numId="8">
+    <w:abstractNumId w:val="2"/>
   </w:num>
 </w:numbering>
 </file>
 
 <file path=word/styles.xml><?xml version="1.0" encoding="utf-8"?>
-<w:styles xmlns:mc="http://schemas.openxmlformats.org/markup-compatibility/2006" xmlns:r="http://schemas.openxmlformats.org/officeDocument/2006/relationships" xmlns:w="http://schemas.openxmlformats.org/wordprocessingml/2006/main" xmlns:w14="http://schemas.microsoft.com/office/word/2010/wordml" mc:Ignorable="w14">
+<w:styles xmlns:mc="http://schemas.openxmlformats.org/markup-compatibility/2006" xmlns:r="http://schemas.openxmlformats.org/officeDocument/2006/relationships" xmlns:w="http://schemas.openxmlformats.org/wordprocessingml/2006/main" xmlns:w14="http://schemas.microsoft.com/office/word/2010/wordml" xmlns:w15="http://schemas.microsoft.com/office/word/2012/wordml" mc:Ignorable="w14 w15">
   <w:docDefaults>
     <w:rPrDefault>
       <w:rPr>
@@ -1930,545 +3200,378 @@
       </w:pPr>
     </w:pPrDefault>
   </w:docDefaults>
-  <w:latentStyles w:defLockedState="0" w:defUIPriority="99" w:defSemiHidden="1" w:defUnhideWhenUsed="1" w:defQFormat="0" w:count="267">
-    <w:lsdException w:name="Normal" w:semiHidden="0" w:uiPriority="0" w:unhideWhenUsed="0" w:qFormat="1"/>
-    <w:lsdException w:name="heading 1" w:semiHidden="0" w:uiPriority="9" w:unhideWhenUsed="0" w:qFormat="1"/>
-    <w:lsdException w:name="heading 2" w:uiPriority="9" w:qFormat="1"/>
-    <w:lsdException w:name="heading 3" w:uiPriority="9" w:qFormat="1"/>
-    <w:lsdException w:name="heading 4" w:uiPriority="9" w:qFormat="1"/>
-    <w:lsdException w:name="heading 5" w:uiPriority="9" w:qFormat="1"/>
-    <w:lsdException w:name="heading 6" w:uiPriority="9" w:qFormat="1"/>
-    <w:lsdException w:name="heading 7" w:uiPriority="9" w:qFormat="1"/>
-    <w:lsdException w:name="heading 8" w:uiPriority="9" w:qFormat="1"/>
-    <w:lsdException w:name="heading 9" w:uiPriority="9" w:qFormat="1"/>
-    <w:lsdException w:name="toc 1" w:uiPriority="39"/>
-    <w:lsdException w:name="toc 2" w:uiPriority="39"/>
-    <w:lsdException w:name="toc 3" w:uiPriority="39"/>
-    <w:lsdException w:name="toc 4" w:uiPriority="39"/>
-    <w:lsdException w:name="toc 5" w:uiPriority="39"/>
-    <w:lsdException w:name="toc 6" w:uiPriority="39"/>
-    <w:lsdException w:name="toc 7" w:uiPriority="39"/>
-    <w:lsdException w:name="toc 8" w:uiPriority="39"/>
-    <w:lsdException w:name="toc 9" w:uiPriority="39"/>
-    <w:lsdException w:name="caption" w:uiPriority="35" w:qFormat="1"/>
-    <w:lsdException w:name="Title" w:semiHidden="0" w:uiPriority="10" w:unhideWhenUsed="0" w:qFormat="1"/>
-    <w:lsdException w:name="Default Paragraph Font" w:uiPriority="1"/>
-    <w:lsdException w:name="Subtitle" w:semiHidden="0" w:uiPriority="11" w:unhideWhenUsed="0" w:qFormat="1"/>
-    <w:lsdException w:name="Strong" w:semiHidden="0" w:uiPriority="22" w:unhideWhenUsed="0" w:qFormat="1"/>
-    <w:lsdException w:name="Emphasis" w:semiHidden="0" w:uiPriority="20" w:unhideWhenUsed="0" w:qFormat="1"/>
-    <w:lsdException w:name="Table Grid" w:semiHidden="0" w:uiPriority="59" w:unhideWhenUsed="0"/>
-    <w:lsdException w:name="Placeholder Text" w:unhideWhenUsed="0"/>
-    <w:lsdException w:name="No Spacing" w:semiHidden="0" w:uiPriority="1" w:unhideWhenUsed="0" w:qFormat="1"/>
-    <w:lsdException w:name="Light Shading" w:semiHidden="0" w:uiPriority="60" w:unhideWhenUsed="0"/>
-    <w:lsdException w:name="Light List" w:semiHidden="0" w:uiPriority="61" w:unhideWhenUsed="0"/>
-    <w:lsdException w:name="Light Grid" w:semiHidden="0" w:uiPriority="62" w:unhideWhenUsed="0"/>
-    <w:lsdException w:name="Medium Shading 1" w:semiHidden="0" w:uiPriority="63" w:unhideWhenUsed="0"/>
-    <w:lsdException w:name="Medium Shading 2" w:semiHidden="0" w:uiPriority="64" w:unhideWhenUsed="0"/>
-    <w:lsdException w:name="Medium List 1" w:semiHidden="0" w:uiPriority="65" w:unhideWhenUsed="0"/>
-    <w:lsdException w:name="Medium List 2" w:semiHidden="0" w:uiPriority="66" w:unhideWhenUsed="0"/>
-    <w:lsdException w:name="Medium Grid 1" w:semiHidden="0" w:uiPriority="67" w:unhideWhenUsed="0"/>
-    <w:lsdException w:name="Medium Grid 2" w:semiHidden="0" w:uiPriority="68" w:unhideWhenUsed="0"/>
-    <w:lsdException w:name="Medium Grid 3" w:semiHidden="0" w:uiPriority="69" w:unhideWhenUsed="0"/>
-    <w:lsdException w:name="Dark List" w:semiHidden="0" w:uiPriority="70" w:unhideWhenUsed="0"/>
-    <w:lsdException w:name="Colorful Shading" w:semiHidden="0" w:uiPriority="71" w:unhideWhenUsed="0"/>
-    <w:lsdException w:name="Colorful List" w:semiHidden="0" w:uiPriority="72" w:unhideWhenUsed="0"/>
-    <w:lsdException w:name="Colorful Grid" w:semiHidden="0" w:uiPriority="73" w:unhideWhenUsed="0"/>
-    <w:lsdException w:name="Light Shading Accent 1" w:semiHidden="0" w:uiPriority="60" w:unhideWhenUsed="0"/>
-    <w:lsdException w:name="Light List Accent 1" w:semiHidden="0" w:uiPriority="61" w:unhideWhenUsed="0"/>
-    <w:lsdException w:name="Light Grid Accent 1" w:semiHidden="0" w:uiPriority="62" w:unhideWhenUsed="0"/>
-    <w:lsdException w:name="Medium Shading 1 Accent 1" w:semiHidden="0" w:uiPriority="63" w:unhideWhenUsed="0"/>
-    <w:lsdException w:name="Medium Shading 2 Accent 1" w:semiHidden="0" w:uiPriority="64" w:unhideWhenUsed="0"/>
-    <w:lsdException w:name="Medium List 1 Accent 1" w:semiHidden="0" w:uiPriority="65" w:unhideWhenUsed="0"/>
-    <w:lsdException w:name="Revision" w:unhideWhenUsed="0"/>
-    <w:lsdException w:name="List Paragraph" w:semiHidden="0" w:uiPriority="34" w:unhideWhenUsed="0" w:qFormat="1"/>
-    <w:lsdException w:name="Quote" w:semiHidden="0" w:uiPriority="29" w:unhideWhenUsed="0" w:qFormat="1"/>
-    <w:lsdException w:name="Intense Quote" w:semiHidden="0" w:uiPriority="30" w:unhideWhenUsed="0" w:qFormat="1"/>
-    <w:lsdException w:name="Medium List 2 Accent 1" w:semiHidden="0" w:uiPriority="66" w:unhideWhenUsed="0"/>
-    <w:lsdException w:name="Medium Grid 1 Accent 1" w:semiHidden="0" w:uiPriority="67" w:unhideWhenUsed="0"/>
-    <w:lsdException w:name="Medium Grid 2 Accent 1" w:semiHidden="0" w:uiPriority="68" w:unhideWhenUsed="0"/>
-    <w:lsdException w:name="Medium Grid 3 Accent 1" w:semiHidden="0" w:uiPriority="69" w:unhideWhenUsed="0"/>
-    <w:lsdException w:name="Dark List Accent 1" w:semiHidden="0" w:uiPriority="70" w:unhideWhenUsed="0"/>
-    <w:lsdException w:name="Colorful Shading Accent 1" w:semiHidden="0" w:uiPriority="71" w:unhideWhenUsed="0"/>
-    <w:lsdException w:name="Colorful List Accent 1" w:semiHidden="0" w:uiPriority="72" w:unhideWhenUsed="0"/>
-    <w:lsdException w:name="Colorful Grid Accent 1" w:semiHidden="0" w:uiPriority="73" w:unhideWhenUsed="0"/>
-    <w:lsdException w:name="Light Shading Accent 2" w:semiHidden="0" w:uiPriority="60" w:unhideWhenUsed="0"/>
-    <w:lsdException w:name="Light List Accent 2" w:semiHidden="0" w:uiPriority="61" w:unhideWhenUsed="0"/>
-    <w:lsdException w:name="Light Grid Accent 2" w:semiHidden="0" w:uiPriority="62" w:unhideWhenUsed="0"/>
-    <w:lsdException w:name="Medium Shading 1 Accent 2" w:semiHidden="0" w:uiPriority="63" w:unhideWhenUsed="0"/>
-    <w:lsdException w:name="Medium Shading 2 Accent 2" w:semiHidden="0" w:uiPriority="64" w:unhideWhenUsed="0"/>
-    <w:lsdException w:name="Medium List 1 Accent 2" w:semiHidden="0" w:uiPriority="65" w:unhideWhenUsed="0"/>
-    <w:lsdException w:name="Medium List 2 Accent 2" w:semiHidden="0" w:uiPriority="66" w:unhideWhenUsed="0"/>
-    <w:lsdException w:name="Medium Grid 1 Accent 2" w:semiHidden="0" w:uiPriority="67" w:unhideWhenUsed="0"/>
-    <w:lsdException w:name="Medium Grid 2 Accent 2" w:semiHidden="0" w:uiPriority="68" w:unhideWhenUsed="0"/>
-    <w:lsdException w:name="Medium Grid 3 Accent 2" w:semiHidden="0" w:uiPriority="69" w:unhideWhenUsed="0"/>
-    <w:lsdException w:name="Dark List Accent 2" w:semiHidden="0" w:uiPriority="70" w:unhideWhenUsed="0"/>
-    <w:lsdException w:name="Colorful Shading Accent 2" w:semiHidden="0" w:uiPriority="71" w:unhideWhenUsed="0"/>
-    <w:lsdException w:name="Colorful List Accent 2" w:semiHidden="0" w:uiPriority="72" w:unhideWhenUsed="0"/>
-    <w:lsdException w:name="Colorful Grid Accent 2" w:semiHidden="0" w:uiPriority="73" w:unhideWhenUsed="0"/>
-    <w:lsdException w:name="Light Shading Accent 3" w:semiHidden="0" w:uiPriority="60" w:unhideWhenUsed="0"/>
-    <w:lsdException w:name="Light List Accent 3" w:semiHidden="0" w:uiPriority="61" w:unhideWhenUsed="0"/>
-    <w:lsdException w:name="Light Grid Accent 3" w:semiHidden="0" w:uiPriority="62" w:unhideWhenUsed="0"/>
-    <w:lsdException w:name="Medium Shading 1 Accent 3" w:semiHidden="0" w:uiPriority="63" w:unhideWhenUsed="0"/>
-    <w:lsdException w:name="Medium Shading 2 Accent 3" w:semiHidden="0" w:uiPriority="64" w:unhideWhenUsed="0"/>
-    <w:lsdException w:name="Medium List 1 Accent 3" w:semiHidden="0" w:uiPriority="65" w:unhideWhenUsed="0"/>
-    <w:lsdException w:name="Medium List 2 Accent 3" w:semiHidden="0" w:uiPriority="66" w:unhideWhenUsed="0"/>
-    <w:lsdException w:name="Medium Grid 1 Accent 3" w:semiHidden="0" w:uiPriority="67" w:unhideWhenUsed="0"/>
-    <w:lsdException w:name="Medium Grid 2 Accent 3" w:semiHidden="0" w:uiPriority="68" w:unhideWhenUsed="0"/>
-    <w:lsdException w:name="Medium Grid 3 Accent 3" w:semiHidden="0" w:uiPriority="69" w:unhideWhenUsed="0"/>
-    <w:lsdException w:name="Dark List Accent 3" w:semiHidden="0" w:uiPriority="70" w:unhideWhenUsed="0"/>
-    <w:lsdException w:name="Colorful Shading Accent 3" w:semiHidden="0" w:uiPriority="71" w:unhideWhenUsed="0"/>
-    <w:lsdException w:name="Colorful List Accent 3" w:semiHidden="0" w:uiPriority="72" w:unhideWhenUsed="0"/>
-    <w:lsdException w:name="Colorful Grid Accent 3" w:semiHidden="0" w:uiPriority="73" w:unhideWhenUsed="0"/>
-    <w:lsdException w:name="Light Shading Accent 4" w:semiHidden="0" w:uiPriority="60" w:unhideWhenUsed="0"/>
-    <w:lsdException w:name="Light List Accent 4" w:semiHidden="0" w:uiPriority="61" w:unhideWhenUsed="0"/>
-    <w:lsdException w:name="Light Grid Accent 4" w:semiHidden="0" w:uiPriority="62" w:unhideWhenUsed="0"/>
-    <w:lsdException w:name="Medium Shading 1 Accent 4" w:semiHidden="0" w:uiPriority="63" w:unhideWhenUsed="0"/>
-    <w:lsdException w:name="Medium Shading 2 Accent 4" w:semiHidden="0" w:uiPriority="64" w:unhideWhenUsed="0"/>
-    <w:lsdException w:name="Medium List 1 Accent 4" w:semiHidden="0" w:uiPriority="65" w:unhideWhenUsed="0"/>
-    <w:lsdException w:name="Medium List 2 Accent 4" w:semiHidden="0" w:uiPriority="66" w:unhideWhenUsed="0"/>
-    <w:lsdException w:name="Medium Grid 1 Accent 4" w:semiHidden="0" w:uiPriority="67" w:unhideWhenUsed="0"/>
-    <w:lsdException w:name="Medium Grid 2 Accent 4" w:semiHidden="0" w:uiPriority="68" w:unhideWhenUsed="0"/>
-    <w:lsdException w:name="Medium Grid 3 Accent 4" w:semiHidden="0" w:uiPriority="69" w:unhideWhenUsed="0"/>
-    <w:lsdException w:name="Dark List Accent 4" w:semiHidden="0" w:uiPriority="70" w:unhideWhenUsed="0"/>
-    <w:lsdException w:name="Colorful Shading Accent 4" w:semiHidden="0" w:uiPriority="71" w:unhideWhenUsed="0"/>
-    <w:lsdException w:name="Colorful List Accent 4" w:semiHidden="0" w:uiPriority="72" w:unhideWhenUsed="0"/>
-    <w:lsdException w:name="Colorful Grid Accent 4" w:semiHidden="0" w:uiPriority="73" w:unhideWhenUsed="0"/>
-    <w:lsdException w:name="Light Shading Accent 5" w:semiHidden="0" w:uiPriority="60" w:unhideWhenUsed="0"/>
-    <w:lsdException w:name="Light List Accent 5" w:semiHidden="0" w:uiPriority="61" w:unhideWhenUsed="0"/>
-    <w:lsdException w:name="Light Grid Accent 5" w:semiHidden="0" w:uiPriority="62" w:unhideWhenUsed="0"/>
-    <w:lsdException w:name="Medium Shading 1 Accent 5" w:semiHidden="0" w:uiPriority="63" w:unhideWhenUsed="0"/>
-    <w:lsdException w:name="Medium Shading 2 Accent 5" w:semiHidden="0" w:uiPriority="64" w:unhideWhenUsed="0"/>
-    <w:lsdException w:name="Medium List 1 Accent 5" w:semiHidden="0" w:uiPriority="65" w:unhideWhenUsed="0"/>
-    <w:lsdException w:name="Medium List 2 Accent 5" w:semiHidden="0" w:uiPriority="66" w:unhideWhenUsed="0"/>
-    <w:lsdException w:name="Medium Grid 1 Accent 5" w:semiHidden="0" w:uiPriority="67" w:unhideWhenUsed="0"/>
-    <w:lsdException w:name="Medium Grid 2 Accent 5" w:semiHidden="0" w:uiPriority="68" w:unhideWhenUsed="0"/>
-    <w:lsdException w:name="Medium Grid 3 Accent 5" w:semiHidden="0" w:uiPriority="69" w:unhideWhenUsed="0"/>
-    <w:lsdException w:name="Dark List Accent 5" w:semiHidden="0" w:uiPriority="70" w:unhideWhenUsed="0"/>
-    <w:lsdException w:name="Colorful Shading Accent 5" w:semiHidden="0" w:uiPriority="71" w:unhideWhenUsed="0"/>
-    <w:lsdException w:name="Colorful List Accent 5" w:semiHidden="0" w:uiPriority="72" w:unhideWhenUsed="0"/>
-    <w:lsdException w:name="Colorful Grid Accent 5" w:semiHidden="0" w:uiPriority="73" w:unhideWhenUsed="0"/>
-    <w:lsdException w:name="Light Shading Accent 6" w:semiHidden="0" w:uiPriority="60" w:unhideWhenUsed="0"/>
-    <w:lsdException w:name="Light List Accent 6" w:semiHidden="0" w:uiPriority="61" w:unhideWhenUsed="0"/>
-    <w:lsdException w:name="Light Grid Accent 6" w:semiHidden="0" w:uiPriority="62" w:unhideWhenUsed="0"/>
-    <w:lsdException w:name="Medium Shading 1 Accent 6" w:semiHidden="0" w:uiPriority="63" w:unhideWhenUsed="0"/>
-    <w:lsdException w:name="Medium Shading 2 Accent 6" w:semiHidden="0" w:uiPriority="64" w:unhideWhenUsed="0"/>
-    <w:lsdException w:name="Medium List 1 Accent 6" w:semiHidden="0" w:uiPriority="65" w:unhideWhenUsed="0"/>
-    <w:lsdException w:name="Medium List 2 Accent 6" w:semiHidden="0" w:uiPriority="66" w:unhideWhenUsed="0"/>
-    <w:lsdException w:name="Medium Grid 1 Accent 6" w:semiHidden="0" w:uiPriority="67" w:unhideWhenUsed="0"/>
-    <w:lsdException w:name="Medium Grid 2 Accent 6" w:semiHidden="0" w:uiPriority="68" w:unhideWhenUsed="0"/>
-    <w:lsdException w:name="Medium Grid 3 Accent 6" w:semiHidden="0" w:uiPriority="69" w:unhideWhenUsed="0"/>
-    <w:lsdException w:name="Dark List Accent 6" w:semiHidden="0" w:uiPriority="70" w:unhideWhenUsed="0"/>
-    <w:lsdException w:name="Colorful Shading Accent 6" w:semiHidden="0" w:uiPriority="71" w:unhideWhenUsed="0"/>
-    <w:lsdException w:name="Colorful List Accent 6" w:semiHidden="0" w:uiPriority="72" w:unhideWhenUsed="0"/>
-    <w:lsdException w:name="Colorful Grid Accent 6" w:semiHidden="0" w:uiPriority="73" w:unhideWhenUsed="0"/>
-    <w:lsdException w:name="Subtle Emphasis" w:semiHidden="0" w:uiPriority="19" w:unhideWhenUsed="0" w:qFormat="1"/>
-    <w:lsdException w:name="Intense Emphasis" w:semiHidden="0" w:uiPriority="21" w:unhideWhenUsed="0" w:qFormat="1"/>
-    <w:lsdException w:name="Subtle Reference" w:semiHidden="0" w:uiPriority="31" w:unhideWhenUsed="0" w:qFormat="1"/>
-    <w:lsdException w:name="Intense Reference" w:semiHidden="0" w:uiPriority="32" w:unhideWhenUsed="0" w:qFormat="1"/>
-    <w:lsdException w:name="Book Title" w:semiHidden="0" w:uiPriority="33" w:unhideWhenUsed="0" w:qFormat="1"/>
-    <w:lsdException w:name="Bibliography" w:uiPriority="37"/>
-    <w:lsdException w:name="TOC Heading" w:uiPriority="39" w:qFormat="1"/>
-  </w:latentStyles>
-  <w:style w:type="paragraph" w:default="1" w:styleId="Normal">
-    <w:name w:val="Normal"/>
-    <w:qFormat/>
-  </w:style>
-  <w:style w:type="paragraph" w:styleId="Heading1">
-    <w:name w:val="heading 1"/>
-    <w:basedOn w:val="Normal"/>
-    <w:next w:val="Normal"/>
-    <w:link w:val="Heading1Char"/>
-    <w:uiPriority w:val="9"/>
-    <w:qFormat/>
-    <w:rsid w:val="0080161A"/>
-    <w:pPr>
-      <w:keepNext/>
-      <w:keepLines/>
-      <w:spacing w:before="480" w:after="0"/>
-      <w:outlineLvl w:val="0"/>
-    </w:pPr>
-    <w:rPr>
-      <w:rFonts w:asciiTheme="majorHAnsi" w:eastAsiaTheme="majorEastAsia" w:hAnsiTheme="majorHAnsi" w:cstheme="majorBidi"/>
-      <w:b/>
-      <w:bCs/>
-      <w:color w:val="365F91" w:themeColor="accent1" w:themeShade="BF"/>
-      <w:sz w:val="28"/>
-      <w:szCs w:val="28"/>
-    </w:rPr>
-  </w:style>
-  <w:style w:type="paragraph" w:styleId="Heading2">
-    <w:name w:val="heading 2"/>
-    <w:basedOn w:val="Normal"/>
-    <w:next w:val="Normal"/>
-    <w:link w:val="Heading2Char"/>
-    <w:uiPriority w:val="9"/>
-    <w:unhideWhenUsed/>
-    <w:qFormat/>
-    <w:rsid w:val="0080161A"/>
-    <w:pPr>
-      <w:keepNext/>
-      <w:keepLines/>
-      <w:spacing w:before="200" w:after="0"/>
-      <w:outlineLvl w:val="1"/>
-    </w:pPr>
-    <w:rPr>
-      <w:rFonts w:asciiTheme="majorHAnsi" w:eastAsiaTheme="majorEastAsia" w:hAnsiTheme="majorHAnsi" w:cstheme="majorBidi"/>
-      <w:b/>
-      <w:bCs/>
-      <w:color w:val="4F81BD" w:themeColor="accent1"/>
-      <w:sz w:val="26"/>
-      <w:szCs w:val="26"/>
-    </w:rPr>
-  </w:style>
-  <w:style w:type="paragraph" w:styleId="Heading3">
-    <w:name w:val="heading 3"/>
-    <w:basedOn w:val="Normal"/>
-    <w:next w:val="Normal"/>
-    <w:link w:val="Heading3Char"/>
-    <w:uiPriority w:val="9"/>
-    <w:unhideWhenUsed/>
-    <w:qFormat/>
-    <w:rsid w:val="00C925A3"/>
-    <w:pPr>
-      <w:keepNext/>
-      <w:keepLines/>
-      <w:spacing w:before="200" w:after="0"/>
-      <w:outlineLvl w:val="2"/>
-    </w:pPr>
-    <w:rPr>
-      <w:rFonts w:asciiTheme="majorHAnsi" w:eastAsiaTheme="majorEastAsia" w:hAnsiTheme="majorHAnsi" w:cstheme="majorBidi"/>
-      <w:b/>
-      <w:bCs/>
-      <w:color w:val="4F81BD" w:themeColor="accent1"/>
-    </w:rPr>
-  </w:style>
-  <w:style w:type="paragraph" w:styleId="Heading4">
-    <w:name w:val="heading 4"/>
-    <w:basedOn w:val="Normal"/>
-    <w:next w:val="Normal"/>
-    <w:link w:val="Heading4Char"/>
-    <w:uiPriority w:val="9"/>
-    <w:unhideWhenUsed/>
-    <w:qFormat/>
-    <w:rsid w:val="00C925A3"/>
-    <w:pPr>
-      <w:keepNext/>
-      <w:keepLines/>
-      <w:spacing w:before="200" w:after="0"/>
-      <w:outlineLvl w:val="3"/>
-    </w:pPr>
-    <w:rPr>
-      <w:rFonts w:asciiTheme="majorHAnsi" w:eastAsiaTheme="majorEastAsia" w:hAnsiTheme="majorHAnsi" w:cstheme="majorBidi"/>
-      <w:b/>
-      <w:bCs/>
-      <w:i/>
-      <w:iCs/>
-      <w:color w:val="4F81BD" w:themeColor="accent1"/>
-    </w:rPr>
-  </w:style>
-  <w:style w:type="character" w:default="1" w:styleId="DefaultParagraphFont">
-    <w:name w:val="Default Paragraph Font"/>
-    <w:uiPriority w:val="1"/>
-    <w:semiHidden/>
-    <w:unhideWhenUsed/>
-  </w:style>
-  <w:style w:type="table" w:default="1" w:styleId="TableNormal">
-    <w:name w:val="Normal Table"/>
-    <w:uiPriority w:val="99"/>
-    <w:semiHidden/>
-    <w:unhideWhenUsed/>
-    <w:tblPr>
-      <w:tblInd w:w="0" w:type="dxa"/>
-      <w:tblCellMar>
-        <w:top w:w="0" w:type="dxa"/>
-        <w:left w:w="108" w:type="dxa"/>
-        <w:bottom w:w="0" w:type="dxa"/>
-        <w:right w:w="108" w:type="dxa"/>
-      </w:tblCellMar>
-    </w:tblPr>
-  </w:style>
-  <w:style w:type="numbering" w:default="1" w:styleId="NoList">
-    <w:name w:val="No List"/>
-    <w:uiPriority w:val="99"/>
-    <w:semiHidden/>
-    <w:unhideWhenUsed/>
-  </w:style>
-  <w:style w:type="character" w:customStyle="1" w:styleId="Heading1Char">
-    <w:name w:val="Heading 1 Char"/>
-    <w:basedOn w:val="DefaultParagraphFont"/>
-    <w:link w:val="Heading1"/>
-    <w:uiPriority w:val="9"/>
-    <w:rsid w:val="0080161A"/>
-    <w:rPr>
-      <w:rFonts w:asciiTheme="majorHAnsi" w:eastAsiaTheme="majorEastAsia" w:hAnsiTheme="majorHAnsi" w:cstheme="majorBidi"/>
-      <w:b/>
-      <w:bCs/>
-      <w:color w:val="365F91" w:themeColor="accent1" w:themeShade="BF"/>
-      <w:sz w:val="28"/>
-      <w:szCs w:val="28"/>
-    </w:rPr>
-  </w:style>
-  <w:style w:type="paragraph" w:styleId="ListParagraph">
-    <w:name w:val="List Paragraph"/>
-    <w:basedOn w:val="Normal"/>
-    <w:uiPriority w:val="34"/>
-    <w:qFormat/>
-    <w:rsid w:val="0080161A"/>
-    <w:pPr>
-      <w:ind w:left="720"/>
-      <w:contextualSpacing/>
-    </w:pPr>
-  </w:style>
-  <w:style w:type="character" w:customStyle="1" w:styleId="Heading2Char">
-    <w:name w:val="Heading 2 Char"/>
-    <w:basedOn w:val="DefaultParagraphFont"/>
-    <w:link w:val="Heading2"/>
-    <w:uiPriority w:val="9"/>
-    <w:rsid w:val="0080161A"/>
-    <w:rPr>
-      <w:rFonts w:asciiTheme="majorHAnsi" w:eastAsiaTheme="majorEastAsia" w:hAnsiTheme="majorHAnsi" w:cstheme="majorBidi"/>
-      <w:b/>
-      <w:bCs/>
-      <w:color w:val="4F81BD" w:themeColor="accent1"/>
-      <w:sz w:val="26"/>
-      <w:szCs w:val="26"/>
-    </w:rPr>
-  </w:style>
-  <w:style w:type="paragraph" w:styleId="BalloonText">
-    <w:name w:val="Balloon Text"/>
-    <w:basedOn w:val="Normal"/>
-    <w:link w:val="BalloonTextChar"/>
-    <w:uiPriority w:val="99"/>
-    <w:semiHidden/>
-    <w:unhideWhenUsed/>
-    <w:rsid w:val="00505CDC"/>
-    <w:pPr>
-      <w:spacing w:after="0" w:line="240" w:lineRule="auto"/>
-    </w:pPr>
-    <w:rPr>
-      <w:rFonts w:ascii="Tahoma" w:hAnsi="Tahoma" w:cs="Tahoma"/>
-      <w:sz w:val="16"/>
-      <w:szCs w:val="16"/>
-    </w:rPr>
-  </w:style>
-  <w:style w:type="character" w:customStyle="1" w:styleId="BalloonTextChar">
-    <w:name w:val="Balloon Text Char"/>
-    <w:basedOn w:val="DefaultParagraphFont"/>
-    <w:link w:val="BalloonText"/>
-    <w:uiPriority w:val="99"/>
-    <w:semiHidden/>
-    <w:rsid w:val="00505CDC"/>
-    <w:rPr>
-      <w:rFonts w:ascii="Tahoma" w:hAnsi="Tahoma" w:cs="Tahoma"/>
-      <w:sz w:val="16"/>
-      <w:szCs w:val="16"/>
-    </w:rPr>
-  </w:style>
-  <w:style w:type="paragraph" w:styleId="Caption">
-    <w:name w:val="caption"/>
-    <w:basedOn w:val="Normal"/>
-    <w:next w:val="Normal"/>
-    <w:uiPriority w:val="35"/>
-    <w:unhideWhenUsed/>
-    <w:qFormat/>
-    <w:rsid w:val="00505CDC"/>
-    <w:pPr>
-      <w:spacing w:line="240" w:lineRule="auto"/>
-    </w:pPr>
-    <w:rPr>
-      <w:b/>
-      <w:bCs/>
-      <w:color w:val="4F81BD" w:themeColor="accent1"/>
-      <w:sz w:val="18"/>
-      <w:szCs w:val="18"/>
-    </w:rPr>
-  </w:style>
-  <w:style w:type="character" w:customStyle="1" w:styleId="Heading3Char">
-    <w:name w:val="Heading 3 Char"/>
-    <w:basedOn w:val="DefaultParagraphFont"/>
-    <w:link w:val="Heading3"/>
-    <w:uiPriority w:val="9"/>
-    <w:rsid w:val="00C925A3"/>
-    <w:rPr>
-      <w:rFonts w:asciiTheme="majorHAnsi" w:eastAsiaTheme="majorEastAsia" w:hAnsiTheme="majorHAnsi" w:cstheme="majorBidi"/>
-      <w:b/>
-      <w:bCs/>
-      <w:color w:val="4F81BD" w:themeColor="accent1"/>
-    </w:rPr>
-  </w:style>
-  <w:style w:type="character" w:customStyle="1" w:styleId="Heading4Char">
-    <w:name w:val="Heading 4 Char"/>
-    <w:basedOn w:val="DefaultParagraphFont"/>
-    <w:link w:val="Heading4"/>
-    <w:uiPriority w:val="9"/>
-    <w:rsid w:val="00C925A3"/>
-    <w:rPr>
-      <w:rFonts w:asciiTheme="majorHAnsi" w:eastAsiaTheme="majorEastAsia" w:hAnsiTheme="majorHAnsi" w:cstheme="majorBidi"/>
-      <w:b/>
-      <w:bCs/>
-      <w:i/>
-      <w:iCs/>
-      <w:color w:val="4F81BD" w:themeColor="accent1"/>
-    </w:rPr>
-  </w:style>
-</w:styles>
-</file>
-
-<file path=word/stylesWithEffects.xml><?xml version="1.0" encoding="utf-8"?>
-<w:styles xmlns:wpc="http://schemas.microsoft.com/office/word/2010/wordprocessingCanvas" xmlns:mc="http://schemas.openxmlformats.org/markup-compatibility/2006" xmlns:o="urn:schemas-microsoft-com:office:office" xmlns:r="http://schemas.openxmlformats.org/officeDocument/2006/relationships" xmlns:m="http://schemas.openxmlformats.org/officeDocument/2006/math" xmlns:v="urn:schemas-microsoft-com:vml" xmlns:wp14="http://schemas.microsoft.com/office/word/2010/wordprocessingDrawing" xmlns:wp="http://schemas.openxmlformats.org/drawingml/2006/wordprocessingDrawing" xmlns:w10="urn:schemas-microsoft-com:office:word" xmlns:w="http://schemas.openxmlformats.org/wordprocessingml/2006/main" xmlns:w14="http://schemas.microsoft.com/office/word/2010/wordml" xmlns:wpg="http://schemas.microsoft.com/office/word/2010/wordprocessingGroup" xmlns:wpi="http://schemas.microsoft.com/office/word/2010/wordprocessingInk" xmlns:wne="http://schemas.microsoft.com/office/word/2006/wordml" xmlns:wps="http://schemas.microsoft.com/office/word/2010/wordprocessingShape" mc:Ignorable="w14 wp14">
-  <w:docDefaults>
-    <w:rPrDefault>
-      <w:rPr>
-        <w:rFonts w:asciiTheme="minorHAnsi" w:eastAsiaTheme="minorHAnsi" w:hAnsiTheme="minorHAnsi" w:cstheme="minorBidi"/>
-        <w:sz w:val="22"/>
-        <w:szCs w:val="22"/>
-        <w:lang w:val="en-GB" w:eastAsia="en-US" w:bidi="ar-SA"/>
-      </w:rPr>
-    </w:rPrDefault>
-    <w:pPrDefault>
-      <w:pPr>
-        <w:spacing w:after="200" w:line="276" w:lineRule="auto"/>
-      </w:pPr>
-    </w:pPrDefault>
-  </w:docDefaults>
-  <w:latentStyles w:defLockedState="0" w:defUIPriority="99" w:defSemiHidden="1" w:defUnhideWhenUsed="1" w:defQFormat="0" w:count="267">
-    <w:lsdException w:name="Normal" w:semiHidden="0" w:uiPriority="0" w:unhideWhenUsed="0" w:qFormat="1"/>
-    <w:lsdException w:name="heading 1" w:semiHidden="0" w:uiPriority="9" w:unhideWhenUsed="0" w:qFormat="1"/>
-    <w:lsdException w:name="heading 2" w:uiPriority="9" w:qFormat="1"/>
-    <w:lsdException w:name="heading 3" w:uiPriority="9" w:qFormat="1"/>
-    <w:lsdException w:name="heading 4" w:uiPriority="9" w:qFormat="1"/>
-    <w:lsdException w:name="heading 5" w:uiPriority="9" w:qFormat="1"/>
-    <w:lsdException w:name="heading 6" w:uiPriority="9" w:qFormat="1"/>
-    <w:lsdException w:name="heading 7" w:uiPriority="9" w:qFormat="1"/>
-    <w:lsdException w:name="heading 8" w:uiPriority="9" w:qFormat="1"/>
-    <w:lsdException w:name="heading 9" w:uiPriority="9" w:qFormat="1"/>
-    <w:lsdException w:name="toc 1" w:uiPriority="39"/>
-    <w:lsdException w:name="toc 2" w:uiPriority="39"/>
-    <w:lsdException w:name="toc 3" w:uiPriority="39"/>
-    <w:lsdException w:name="toc 4" w:uiPriority="39"/>
-    <w:lsdException w:name="toc 5" w:uiPriority="39"/>
-    <w:lsdException w:name="toc 6" w:uiPriority="39"/>
-    <w:lsdException w:name="toc 7" w:uiPriority="39"/>
-    <w:lsdException w:name="toc 8" w:uiPriority="39"/>
-    <w:lsdException w:name="toc 9" w:uiPriority="39"/>
-    <w:lsdException w:name="caption" w:uiPriority="35" w:qFormat="1"/>
-    <w:lsdException w:name="Title" w:semiHidden="0" w:uiPriority="10" w:unhideWhenUsed="0" w:qFormat="1"/>
-    <w:lsdException w:name="Default Paragraph Font" w:uiPriority="1"/>
-    <w:lsdException w:name="Subtitle" w:semiHidden="0" w:uiPriority="11" w:unhideWhenUsed="0" w:qFormat="1"/>
-    <w:lsdException w:name="Strong" w:semiHidden="0" w:uiPriority="22" w:unhideWhenUsed="0" w:qFormat="1"/>
-    <w:lsdException w:name="Emphasis" w:semiHidden="0" w:uiPriority="20" w:unhideWhenUsed="0" w:qFormat="1"/>
-    <w:lsdException w:name="Table Grid" w:semiHidden="0" w:uiPriority="59" w:unhideWhenUsed="0"/>
-    <w:lsdException w:name="Placeholder Text" w:unhideWhenUsed="0"/>
-    <w:lsdException w:name="No Spacing" w:semiHidden="0" w:uiPriority="1" w:unhideWhenUsed="0" w:qFormat="1"/>
-    <w:lsdException w:name="Light Shading" w:semiHidden="0" w:uiPriority="60" w:unhideWhenUsed="0"/>
-    <w:lsdException w:name="Light List" w:semiHidden="0" w:uiPriority="61" w:unhideWhenUsed="0"/>
-    <w:lsdException w:name="Light Grid" w:semiHidden="0" w:uiPriority="62" w:unhideWhenUsed="0"/>
-    <w:lsdException w:name="Medium Shading 1" w:semiHidden="0" w:uiPriority="63" w:unhideWhenUsed="0"/>
-    <w:lsdException w:name="Medium Shading 2" w:semiHidden="0" w:uiPriority="64" w:unhideWhenUsed="0"/>
-    <w:lsdException w:name="Medium List 1" w:semiHidden="0" w:uiPriority="65" w:unhideWhenUsed="0"/>
-    <w:lsdException w:name="Medium List 2" w:semiHidden="0" w:uiPriority="66" w:unhideWhenUsed="0"/>
-    <w:lsdException w:name="Medium Grid 1" w:semiHidden="0" w:uiPriority="67" w:unhideWhenUsed="0"/>
-    <w:lsdException w:name="Medium Grid 2" w:semiHidden="0" w:uiPriority="68" w:unhideWhenUsed="0"/>
-    <w:lsdException w:name="Medium Grid 3" w:semiHidden="0" w:uiPriority="69" w:unhideWhenUsed="0"/>
-    <w:lsdException w:name="Dark List" w:semiHidden="0" w:uiPriority="70" w:unhideWhenUsed="0"/>
-    <w:lsdException w:name="Colorful Shading" w:semiHidden="0" w:uiPriority="71" w:unhideWhenUsed="0"/>
-    <w:lsdException w:name="Colorful List" w:semiHidden="0" w:uiPriority="72" w:unhideWhenUsed="0"/>
-    <w:lsdException w:name="Colorful Grid" w:semiHidden="0" w:uiPriority="73" w:unhideWhenUsed="0"/>
-    <w:lsdException w:name="Light Shading Accent 1" w:semiHidden="0" w:uiPriority="60" w:unhideWhenUsed="0"/>
-    <w:lsdException w:name="Light List Accent 1" w:semiHidden="0" w:uiPriority="61" w:unhideWhenUsed="0"/>
-    <w:lsdException w:name="Light Grid Accent 1" w:semiHidden="0" w:uiPriority="62" w:unhideWhenUsed="0"/>
-    <w:lsdException w:name="Medium Shading 1 Accent 1" w:semiHidden="0" w:uiPriority="63" w:unhideWhenUsed="0"/>
-    <w:lsdException w:name="Medium Shading 2 Accent 1" w:semiHidden="0" w:uiPriority="64" w:unhideWhenUsed="0"/>
-    <w:lsdException w:name="Medium List 1 Accent 1" w:semiHidden="0" w:uiPriority="65" w:unhideWhenUsed="0"/>
-    <w:lsdException w:name="Revision" w:unhideWhenUsed="0"/>
-    <w:lsdException w:name="List Paragraph" w:semiHidden="0" w:uiPriority="34" w:unhideWhenUsed="0" w:qFormat="1"/>
-    <w:lsdException w:name="Quote" w:semiHidden="0" w:uiPriority="29" w:unhideWhenUsed="0" w:qFormat="1"/>
-    <w:lsdException w:name="Intense Quote" w:semiHidden="0" w:uiPriority="30" w:unhideWhenUsed="0" w:qFormat="1"/>
-    <w:lsdException w:name="Medium List 2 Accent 1" w:semiHidden="0" w:uiPriority="66" w:unhideWhenUsed="0"/>
-    <w:lsdException w:name="Medium Grid 1 Accent 1" w:semiHidden="0" w:uiPriority="67" w:unhideWhenUsed="0"/>
-    <w:lsdException w:name="Medium Grid 2 Accent 1" w:semiHidden="0" w:uiPriority="68" w:unhideWhenUsed="0"/>
-    <w:lsdException w:name="Medium Grid 3 Accent 1" w:semiHidden="0" w:uiPriority="69" w:unhideWhenUsed="0"/>
-    <w:lsdException w:name="Dark List Accent 1" w:semiHidden="0" w:uiPriority="70" w:unhideWhenUsed="0"/>
-    <w:lsdException w:name="Colorful Shading Accent 1" w:semiHidden="0" w:uiPriority="71" w:unhideWhenUsed="0"/>
-    <w:lsdException w:name="Colorful List Accent 1" w:semiHidden="0" w:uiPriority="72" w:unhideWhenUsed="0"/>
-    <w:lsdException w:name="Colorful Grid Accent 1" w:semiHidden="0" w:uiPriority="73" w:unhideWhenUsed="0"/>
-    <w:lsdException w:name="Light Shading Accent 2" w:semiHidden="0" w:uiPriority="60" w:unhideWhenUsed="0"/>
-    <w:lsdException w:name="Light List Accent 2" w:semiHidden="0" w:uiPriority="61" w:unhideWhenUsed="0"/>
-    <w:lsdException w:name="Light Grid Accent 2" w:semiHidden="0" w:uiPriority="62" w:unhideWhenUsed="0"/>
-    <w:lsdException w:name="Medium Shading 1 Accent 2" w:semiHidden="0" w:uiPriority="63" w:unhideWhenUsed="0"/>
-    <w:lsdException w:name="Medium Shading 2 Accent 2" w:semiHidden="0" w:uiPriority="64" w:unhideWhenUsed="0"/>
-    <w:lsdException w:name="Medium List 1 Accent 2" w:semiHidden="0" w:uiPriority="65" w:unhideWhenUsed="0"/>
-    <w:lsdException w:name="Medium List 2 Accent 2" w:semiHidden="0" w:uiPriority="66" w:unhideWhenUsed="0"/>
-    <w:lsdException w:name="Medium Grid 1 Accent 2" w:semiHidden="0" w:uiPriority="67" w:unhideWhenUsed="0"/>
-    <w:lsdException w:name="Medium Grid 2 Accent 2" w:semiHidden="0" w:uiPriority="68" w:unhideWhenUsed="0"/>
-    <w:lsdException w:name="Medium Grid 3 Accent 2" w:semiHidden="0" w:uiPriority="69" w:unhideWhenUsed="0"/>
-    <w:lsdException w:name="Dark List Accent 2" w:semiHidden="0" w:uiPriority="70" w:unhideWhenUsed="0"/>
-    <w:lsdException w:name="Colorful Shading Accent 2" w:semiHidden="0" w:uiPriority="71" w:unhideWhenUsed="0"/>
-    <w:lsdException w:name="Colorful List Accent 2" w:semiHidden="0" w:uiPriority="72" w:unhideWhenUsed="0"/>
-    <w:lsdException w:name="Colorful Grid Accent 2" w:semiHidden="0" w:uiPriority="73" w:unhideWhenUsed="0"/>
-    <w:lsdException w:name="Light Shading Accent 3" w:semiHidden="0" w:uiPriority="60" w:unhideWhenUsed="0"/>
-    <w:lsdException w:name="Light List Accent 3" w:semiHidden="0" w:uiPriority="61" w:unhideWhenUsed="0"/>
-    <w:lsdException w:name="Light Grid Accent 3" w:semiHidden="0" w:uiPriority="62" w:unhideWhenUsed="0"/>
-    <w:lsdException w:name="Medium Shading 1 Accent 3" w:semiHidden="0" w:uiPriority="63" w:unhideWhenUsed="0"/>
-    <w:lsdException w:name="Medium Shading 2 Accent 3" w:semiHidden="0" w:uiPriority="64" w:unhideWhenUsed="0"/>
-    <w:lsdException w:name="Medium List 1 Accent 3" w:semiHidden="0" w:uiPriority="65" w:unhideWhenUsed="0"/>
-    <w:lsdException w:name="Medium List 2 Accent 3" w:semiHidden="0" w:uiPriority="66" w:unhideWhenUsed="0"/>
-    <w:lsdException w:name="Medium Grid 1 Accent 3" w:semiHidden="0" w:uiPriority="67" w:unhideWhenUsed="0"/>
-    <w:lsdException w:name="Medium Grid 2 Accent 3" w:semiHidden="0" w:uiPriority="68" w:unhideWhenUsed="0"/>
-    <w:lsdException w:name="Medium Grid 3 Accent 3" w:semiHidden="0" w:uiPriority="69" w:unhideWhenUsed="0"/>
-    <w:lsdException w:name="Dark List Accent 3" w:semiHidden="0" w:uiPriority="70" w:unhideWhenUsed="0"/>
-    <w:lsdException w:name="Colorful Shading Accent 3" w:semiHidden="0" w:uiPriority="71" w:unhideWhenUsed="0"/>
-    <w:lsdException w:name="Colorful List Accent 3" w:semiHidden="0" w:uiPriority="72" w:unhideWhenUsed="0"/>
-    <w:lsdException w:name="Colorful Grid Accent 3" w:semiHidden="0" w:uiPriority="73" w:unhideWhenUsed="0"/>
-    <w:lsdException w:name="Light Shading Accent 4" w:semiHidden="0" w:uiPriority="60" w:unhideWhenUsed="0"/>
-    <w:lsdException w:name="Light List Accent 4" w:semiHidden="0" w:uiPriority="61" w:unhideWhenUsed="0"/>
-    <w:lsdException w:name="Light Grid Accent 4" w:semiHidden="0" w:uiPriority="62" w:unhideWhenUsed="0"/>
-    <w:lsdException w:name="Medium Shading 1 Accent 4" w:semiHidden="0" w:uiPriority="63" w:unhideWhenUsed="0"/>
-    <w:lsdException w:name="Medium Shading 2 Accent 4" w:semiHidden="0" w:uiPriority="64" w:unhideWhenUsed="0"/>
-    <w:lsdException w:name="Medium List 1 Accent 4" w:semiHidden="0" w:uiPriority="65" w:unhideWhenUsed="0"/>
-    <w:lsdException w:name="Medium List 2 Accent 4" w:semiHidden="0" w:uiPriority="66" w:unhideWhenUsed="0"/>
-    <w:lsdException w:name="Medium Grid 1 Accent 4" w:semiHidden="0" w:uiPriority="67" w:unhideWhenUsed="0"/>
-    <w:lsdException w:name="Medium Grid 2 Accent 4" w:semiHidden="0" w:uiPriority="68" w:unhideWhenUsed="0"/>
-    <w:lsdException w:name="Medium Grid 3 Accent 4" w:semiHidden="0" w:uiPriority="69" w:unhideWhenUsed="0"/>
-    <w:lsdException w:name="Dark List Accent 4" w:semiHidden="0" w:uiPriority="70" w:unhideWhenUsed="0"/>
-    <w:lsdException w:name="Colorful Shading Accent 4" w:semiHidden="0" w:uiPriority="71" w:unhideWhenUsed="0"/>
-    <w:lsdException w:name="Colorful List Accent 4" w:semiHidden="0" w:uiPriority="72" w:unhideWhenUsed="0"/>
-    <w:lsdException w:name="Colorful Grid Accent 4" w:semiHidden="0" w:uiPriority="73" w:unhideWhenUsed="0"/>
-    <w:lsdException w:name="Light Shading Accent 5" w:semiHidden="0" w:uiPriority="60" w:unhideWhenUsed="0"/>
-    <w:lsdException w:name="Light List Accent 5" w:semiHidden="0" w:uiPriority="61" w:unhideWhenUsed="0"/>
-    <w:lsdException w:name="Light Grid Accent 5" w:semiHidden="0" w:uiPriority="62" w:unhideWhenUsed="0"/>
-    <w:lsdException w:name="Medium Shading 1 Accent 5" w:semiHidden="0" w:uiPriority="63" w:unhideWhenUsed="0"/>
-    <w:lsdException w:name="Medium Shading 2 Accent 5" w:semiHidden="0" w:uiPriority="64" w:unhideWhenUsed="0"/>
-    <w:lsdException w:name="Medium List 1 Accent 5" w:semiHidden="0" w:uiPriority="65" w:unhideWhenUsed="0"/>
-    <w:lsdException w:name="Medium List 2 Accent 5" w:semiHidden="0" w:uiPriority="66" w:unhideWhenUsed="0"/>
-    <w:lsdException w:name="Medium Grid 1 Accent 5" w:semiHidden="0" w:uiPriority="67" w:unhideWhenUsed="0"/>
-    <w:lsdException w:name="Medium Grid 2 Accent 5" w:semiHidden="0" w:uiPriority="68" w:unhideWhenUsed="0"/>
-    <w:lsdException w:name="Medium Grid 3 Accent 5" w:semiHidden="0" w:uiPriority="69" w:unhideWhenUsed="0"/>
-    <w:lsdException w:name="Dark List Accent 5" w:semiHidden="0" w:uiPriority="70" w:unhideWhenUsed="0"/>
-    <w:lsdException w:name="Colorful Shading Accent 5" w:semiHidden="0" w:uiPriority="71" w:unhideWhenUsed="0"/>
-    <w:lsdException w:name="Colorful List Accent 5" w:semiHidden="0" w:uiPriority="72" w:unhideWhenUsed="0"/>
-    <w:lsdException w:name="Colorful Grid Accent 5" w:semiHidden="0" w:uiPriority="73" w:unhideWhenUsed="0"/>
-    <w:lsdException w:name="Light Shading Accent 6" w:semiHidden="0" w:uiPriority="60" w:unhideWhenUsed="0"/>
-    <w:lsdException w:name="Light List Accent 6" w:semiHidden="0" w:uiPriority="61" w:unhideWhenUsed="0"/>
-    <w:lsdException w:name="Light Grid Accent 6" w:semiHidden="0" w:uiPriority="62" w:unhideWhenUsed="0"/>
-    <w:lsdException w:name="Medium Shading 1 Accent 6" w:semiHidden="0" w:uiPriority="63" w:unhideWhenUsed="0"/>
-    <w:lsdException w:name="Medium Shading 2 Accent 6" w:semiHidden="0" w:uiPriority="64" w:unhideWhenUsed="0"/>
-    <w:lsdException w:name="Medium List 1 Accent 6" w:semiHidden="0" w:uiPriority="65" w:unhideWhenUsed="0"/>
-    <w:lsdException w:name="Medium List 2 Accent 6" w:semiHidden="0" w:uiPriority="66" w:unhideWhenUsed="0"/>
-    <w:lsdException w:name="Medium Grid 1 Accent 6" w:semiHidden="0" w:uiPriority="67" w:unhideWhenUsed="0"/>
-    <w:lsdException w:name="Medium Grid 2 Accent 6" w:semiHidden="0" w:uiPriority="68" w:unhideWhenUsed="0"/>
-    <w:lsdException w:name="Medium Grid 3 Accent 6" w:semiHidden="0" w:uiPriority="69" w:unhideWhenUsed="0"/>
-    <w:lsdException w:name="Dark List Accent 6" w:semiHidden="0" w:uiPriority="70" w:unhideWhenUsed="0"/>
-    <w:lsdException w:name="Colorful Shading Accent 6" w:semiHidden="0" w:uiPriority="71" w:unhideWhenUsed="0"/>
-    <w:lsdException w:name="Colorful List Accent 6" w:semiHidden="0" w:uiPriority="72" w:unhideWhenUsed="0"/>
-    <w:lsdException w:name="Colorful Grid Accent 6" w:semiHidden="0" w:uiPriority="73" w:unhideWhenUsed="0"/>
-    <w:lsdException w:name="Subtle Emphasis" w:semiHidden="0" w:uiPriority="19" w:unhideWhenUsed="0" w:qFormat="1"/>
-    <w:lsdException w:name="Intense Emphasis" w:semiHidden="0" w:uiPriority="21" w:unhideWhenUsed="0" w:qFormat="1"/>
-    <w:lsdException w:name="Subtle Reference" w:semiHidden="0" w:uiPriority="31" w:unhideWhenUsed="0" w:qFormat="1"/>
-    <w:lsdException w:name="Intense Reference" w:semiHidden="0" w:uiPriority="32" w:unhideWhenUsed="0" w:qFormat="1"/>
-    <w:lsdException w:name="Book Title" w:semiHidden="0" w:uiPriority="33" w:unhideWhenUsed="0" w:qFormat="1"/>
-    <w:lsdException w:name="Bibliography" w:uiPriority="37"/>
-    <w:lsdException w:name="TOC Heading" w:uiPriority="39" w:qFormat="1"/>
+  <w:latentStyles w:defLockedState="0" w:defUIPriority="99" w:defSemiHidden="0" w:defUnhideWhenUsed="0" w:defQFormat="0" w:count="371">
+    <w:lsdException w:name="Normal" w:uiPriority="0" w:qFormat="1"/>
+    <w:lsdException w:name="heading 1" w:uiPriority="9" w:qFormat="1"/>
+    <w:lsdException w:name="heading 2" w:semiHidden="1" w:uiPriority="9" w:unhideWhenUsed="1" w:qFormat="1"/>
+    <w:lsdException w:name="heading 3" w:semiHidden="1" w:uiPriority="9" w:unhideWhenUsed="1" w:qFormat="1"/>
+    <w:lsdException w:name="heading 4" w:semiHidden="1" w:uiPriority="9" w:unhideWhenUsed="1" w:qFormat="1"/>
+    <w:lsdException w:name="heading 5" w:semiHidden="1" w:uiPriority="9" w:unhideWhenUsed="1" w:qFormat="1"/>
+    <w:lsdException w:name="heading 6" w:semiHidden="1" w:uiPriority="9" w:unhideWhenUsed="1" w:qFormat="1"/>
+    <w:lsdException w:name="heading 7" w:semiHidden="1" w:uiPriority="9" w:unhideWhenUsed="1" w:qFormat="1"/>
+    <w:lsdException w:name="heading 8" w:semiHidden="1" w:uiPriority="9" w:unhideWhenUsed="1" w:qFormat="1"/>
+    <w:lsdException w:name="heading 9" w:semiHidden="1" w:uiPriority="9" w:unhideWhenUsed="1" w:qFormat="1"/>
+    <w:lsdException w:name="index 1" w:semiHidden="1" w:unhideWhenUsed="1"/>
+    <w:lsdException w:name="index 2" w:semiHidden="1" w:unhideWhenUsed="1"/>
+    <w:lsdException w:name="index 3" w:semiHidden="1" w:unhideWhenUsed="1"/>
+    <w:lsdException w:name="index 4" w:semiHidden="1" w:unhideWhenUsed="1"/>
+    <w:lsdException w:name="index 5" w:semiHidden="1" w:unhideWhenUsed="1"/>
+    <w:lsdException w:name="index 6" w:semiHidden="1" w:unhideWhenUsed="1"/>
+    <w:lsdException w:name="index 7" w:semiHidden="1" w:unhideWhenUsed="1"/>
+    <w:lsdException w:name="index 8" w:semiHidden="1" w:unhideWhenUsed="1"/>
+    <w:lsdException w:name="index 9" w:semiHidden="1" w:unhideWhenUsed="1"/>
+    <w:lsdException w:name="toc 1" w:semiHidden="1" w:uiPriority="39" w:unhideWhenUsed="1"/>
+    <w:lsdException w:name="toc 2" w:semiHidden="1" w:uiPriority="39" w:unhideWhenUsed="1"/>
+    <w:lsdException w:name="toc 3" w:semiHidden="1" w:uiPriority="39" w:unhideWhenUsed="1"/>
+    <w:lsdException w:name="toc 4" w:semiHidden="1" w:uiPriority="39" w:unhideWhenUsed="1"/>
+    <w:lsdException w:name="toc 5" w:semiHidden="1" w:uiPriority="39" w:unhideWhenUsed="1"/>
+    <w:lsdException w:name="toc 6" w:semiHidden="1" w:uiPriority="39" w:unhideWhenUsed="1"/>
+    <w:lsdException w:name="toc 7" w:semiHidden="1" w:uiPriority="39" w:unhideWhenUsed="1"/>
+    <w:lsdException w:name="toc 8" w:semiHidden="1" w:uiPriority="39" w:unhideWhenUsed="1"/>
+    <w:lsdException w:name="toc 9" w:semiHidden="1" w:uiPriority="39" w:unhideWhenUsed="1"/>
+    <w:lsdException w:name="Normal Indent" w:semiHidden="1" w:unhideWhenUsed="1"/>
+    <w:lsdException w:name="footnote text" w:semiHidden="1" w:unhideWhenUsed="1"/>
+    <w:lsdException w:name="annotation text" w:semiHidden="1" w:unhideWhenUsed="1"/>
+    <w:lsdException w:name="header" w:semiHidden="1" w:unhideWhenUsed="1"/>
+    <w:lsdException w:name="footer" w:semiHidden="1" w:unhideWhenUsed="1"/>
+    <w:lsdException w:name="index heading" w:semiHidden="1" w:unhideWhenUsed="1"/>
+    <w:lsdException w:name="caption" w:semiHidden="1" w:uiPriority="35" w:unhideWhenUsed="1" w:qFormat="1"/>
+    <w:lsdException w:name="table of figures" w:semiHidden="1" w:unhideWhenUsed="1"/>
+    <w:lsdException w:name="envelope address" w:semiHidden="1" w:unhideWhenUsed="1"/>
+    <w:lsdException w:name="envelope return" w:semiHidden="1" w:unhideWhenUsed="1"/>
+    <w:lsdException w:name="footnote reference" w:semiHidden="1" w:unhideWhenUsed="1"/>
+    <w:lsdException w:name="annotation reference" w:semiHidden="1" w:unhideWhenUsed="1"/>
+    <w:lsdException w:name="line number" w:semiHidden="1" w:unhideWhenUsed="1"/>
+    <w:lsdException w:name="page number" w:semiHidden="1" w:unhideWhenUsed="1"/>
+    <w:lsdException w:name="endnote reference" w:semiHidden="1" w:unhideWhenUsed="1"/>
+    <w:lsdException w:name="endnote text" w:semiHidden="1" w:unhideWhenUsed="1"/>
+    <w:lsdException w:name="table of authorities" w:semiHidden="1" w:unhideWhenUsed="1"/>
+    <w:lsdException w:name="macro" w:semiHidden="1" w:unhideWhenUsed="1"/>
+    <w:lsdException w:name="toa heading" w:semiHidden="1" w:unhideWhenUsed="1"/>
+    <w:lsdException w:name="List" w:semiHidden="1" w:unhideWhenUsed="1"/>
+    <w:lsdException w:name="List Bullet" w:semiHidden="1" w:unhideWhenUsed="1"/>
+    <w:lsdException w:name="List Number" w:semiHidden="1" w:unhideWhenUsed="1"/>
+    <w:lsdException w:name="List 2" w:semiHidden="1" w:unhideWhenUsed="1"/>
+    <w:lsdException w:name="List 3" w:semiHidden="1" w:unhideWhenUsed="1"/>
+    <w:lsdException w:name="List 4" w:semiHidden="1" w:unhideWhenUsed="1"/>
+    <w:lsdException w:name="List 5" w:semiHidden="1" w:unhideWhenUsed="1"/>
+    <w:lsdException w:name="List Bullet 2" w:semiHidden="1" w:unhideWhenUsed="1"/>
+    <w:lsdException w:name="List Bullet 3" w:semiHidden="1" w:unhideWhenUsed="1"/>
+    <w:lsdException w:name="List Bullet 4" w:semiHidden="1" w:unhideWhenUsed="1"/>
+    <w:lsdException w:name="List Bullet 5" w:semiHidden="1" w:unhideWhenUsed="1"/>
+    <w:lsdException w:name="List Number 2" w:semiHidden="1" w:unhideWhenUsed="1"/>
+    <w:lsdException w:name="List Number 3" w:semiHidden="1" w:unhideWhenUsed="1"/>
+    <w:lsdException w:name="List Number 4" w:semiHidden="1" w:unhideWhenUsed="1"/>
+    <w:lsdException w:name="List Number 5" w:semiHidden="1" w:unhideWhenUsed="1"/>
+    <w:lsdException w:name="Title" w:uiPriority="10" w:qFormat="1"/>
+    <w:lsdException w:name="Closing" w:semiHidden="1" w:unhideWhenUsed="1"/>
+    <w:lsdException w:name="Signature" w:semiHidden="1" w:unhideWhenUsed="1"/>
+    <w:lsdException w:name="Default Paragraph Font" w:semiHidden="1" w:uiPriority="1" w:unhideWhenUsed="1"/>
+    <w:lsdException w:name="Body Text" w:semiHidden="1" w:unhideWhenUsed="1"/>
+    <w:lsdException w:name="Body Text Indent" w:semiHidden="1" w:unhideWhenUsed="1"/>
+    <w:lsdException w:name="List Continue" w:semiHidden="1" w:unhideWhenUsed="1"/>
+    <w:lsdException w:name="List Continue 2" w:semiHidden="1" w:unhideWhenUsed="1"/>
+    <w:lsdException w:name="List Continue 3" w:semiHidden="1" w:unhideWhenUsed="1"/>
+    <w:lsdException w:name="List Continue 4" w:semiHidden="1" w:unhideWhenUsed="1"/>
+    <w:lsdException w:name="List Continue 5" w:semiHidden="1" w:unhideWhenUsed="1"/>
+    <w:lsdException w:name="Message Header" w:semiHidden="1" w:unhideWhenUsed="1"/>
+    <w:lsdException w:name="Subtitle" w:uiPriority="11" w:qFormat="1"/>
+    <w:lsdException w:name="Salutation" w:semiHidden="1" w:unhideWhenUsed="1"/>
+    <w:lsdException w:name="Date" w:semiHidden="1" w:unhideWhenUsed="1"/>
+    <w:lsdException w:name="Body Text First Indent" w:semiHidden="1" w:unhideWhenUsed="1"/>
+    <w:lsdException w:name="Body Text First Indent 2" w:semiHidden="1" w:unhideWhenUsed="1"/>
+    <w:lsdException w:name="Note Heading" w:semiHidden="1" w:unhideWhenUsed="1"/>
+    <w:lsdException w:name="Body Text 2" w:semiHidden="1" w:unhideWhenUsed="1"/>
+    <w:lsdException w:name="Body Text 3" w:semiHidden="1" w:unhideWhenUsed="1"/>
+    <w:lsdException w:name="Body Text Indent 2" w:semiHidden="1" w:unhideWhenUsed="1"/>
+    <w:lsdException w:name="Body Text Indent 3" w:semiHidden="1" w:unhideWhenUsed="1"/>
+    <w:lsdException w:name="Block Text" w:semiHidden="1" w:unhideWhenUsed="1"/>
+    <w:lsdException w:name="Hyperlink" w:semiHidden="1" w:unhideWhenUsed="1"/>
+    <w:lsdException w:name="FollowedHyperlink" w:semiHidden="1" w:unhideWhenUsed="1"/>
+    <w:lsdException w:name="Strong" w:uiPriority="22" w:qFormat="1"/>
+    <w:lsdException w:name="Emphasis" w:uiPriority="20" w:qFormat="1"/>
+    <w:lsdException w:name="Document Map" w:semiHidden="1" w:unhideWhenUsed="1"/>
+    <w:lsdException w:name="Plain Text" w:semiHidden="1" w:unhideWhenUsed="1"/>
+    <w:lsdException w:name="E-mail Signature" w:semiHidden="1" w:unhideWhenUsed="1"/>
+    <w:lsdException w:name="HTML Top of Form" w:semiHidden="1" w:unhideWhenUsed="1"/>
+    <w:lsdException w:name="HTML Bottom of Form" w:semiHidden="1" w:unhideWhenUsed="1"/>
+    <w:lsdException w:name="Normal (Web)" w:semiHidden="1" w:unhideWhenUsed="1"/>
+    <w:lsdException w:name="HTML Acronym" w:semiHidden="1" w:unhideWhenUsed="1"/>
+    <w:lsdException w:name="HTML Address" w:semiHidden="1" w:unhideWhenUsed="1"/>
+    <w:lsdException w:name="HTML Cite" w:semiHidden="1" w:unhideWhenUsed="1"/>
+    <w:lsdException w:name="HTML Code" w:semiHidden="1" w:unhideWhenUsed="1"/>
+    <w:lsdException w:name="HTML Definition" w:semiHidden="1" w:unhideWhenUsed="1"/>
+    <w:lsdException w:name="HTML Keyboard" w:semiHidden="1" w:unhideWhenUsed="1"/>
+    <w:lsdException w:name="HTML Preformatted" w:semiHidden="1" w:unhideWhenUsed="1"/>
+    <w:lsdException w:name="HTML Sample" w:semiHidden="1" w:unhideWhenUsed="1"/>
+    <w:lsdException w:name="HTML Typewriter" w:semiHidden="1" w:unhideWhenUsed="1"/>
+    <w:lsdException w:name="HTML Variable" w:semiHidden="1" w:unhideWhenUsed="1"/>
+    <w:lsdException w:name="Normal Table" w:semiHidden="1" w:unhideWhenUsed="1"/>
+    <w:lsdException w:name="annotation subject" w:semiHidden="1" w:unhideWhenUsed="1"/>
+    <w:lsdException w:name="No List" w:semiHidden="1" w:unhideWhenUsed="1"/>
+    <w:lsdException w:name="Outline List 1" w:semiHidden="1" w:unhideWhenUsed="1"/>
+    <w:lsdException w:name="Outline List 2" w:semiHidden="1" w:unhideWhenUsed="1"/>
+    <w:lsdException w:name="Outline List 3" w:semiHidden="1" w:unhideWhenUsed="1"/>
+    <w:lsdException w:name="Table Simple 1" w:semiHidden="1" w:unhideWhenUsed="1"/>
+    <w:lsdException w:name="Table Simple 2" w:semiHidden="1" w:unhideWhenUsed="1"/>
+    <w:lsdException w:name="Table Simple 3" w:semiHidden="1" w:unhideWhenUsed="1"/>
+    <w:lsdException w:name="Table Classic 1" w:semiHidden="1" w:unhideWhenUsed="1"/>
+    <w:lsdException w:name="Table Classic 2" w:semiHidden="1" w:unhideWhenUsed="1"/>
+    <w:lsdException w:name="Table Classic 3" w:semiHidden="1" w:unhideWhenUsed="1"/>
+    <w:lsdException w:name="Table Classic 4" w:semiHidden="1" w:unhideWhenUsed="1"/>
+    <w:lsdException w:name="Table Colorful 1" w:semiHidden="1" w:unhideWhenUsed="1"/>
+    <w:lsdException w:name="Table Colorful 2" w:semiHidden="1" w:unhideWhenUsed="1"/>
+    <w:lsdException w:name="Table Colorful 3" w:semiHidden="1" w:unhideWhenUsed="1"/>
+    <w:lsdException w:name="Table Columns 1" w:semiHidden="1" w:unhideWhenUsed="1"/>
+    <w:lsdException w:name="Table Columns 2" w:semiHidden="1" w:unhideWhenUsed="1"/>
+    <w:lsdException w:name="Table Columns 3" w:semiHidden="1" w:unhideWhenUsed="1"/>
+    <w:lsdException w:name="Table Columns 4" w:semiHidden="1" w:unhideWhenUsed="1"/>
+    <w:lsdException w:name="Table Columns 5" w:semiHidden="1" w:unhideWhenUsed="1"/>
+    <w:lsdException w:name="Table Grid 1" w:semiHidden="1" w:unhideWhenUsed="1"/>
+    <w:lsdException w:name="Table Grid 2" w:semiHidden="1" w:unhideWhenUsed="1"/>
+    <w:lsdException w:name="Table Grid 3" w:semiHidden="1" w:unhideWhenUsed="1"/>
+    <w:lsdException w:name="Table Grid 4" w:semiHidden="1" w:unhideWhenUsed="1"/>
+    <w:lsdException w:name="Table Grid 5" w:semiHidden="1" w:unhideWhenUsed="1"/>
+    <w:lsdException w:name="Table Grid 6" w:semiHidden="1" w:unhideWhenUsed="1"/>
+    <w:lsdException w:name="Table Grid 7" w:semiHidden="1" w:unhideWhenUsed="1"/>
+    <w:lsdException w:name="Table Grid 8" w:semiHidden="1" w:unhideWhenUsed="1"/>
+    <w:lsdException w:name="Table List 1" w:semiHidden="1" w:unhideWhenUsed="1"/>
+    <w:lsdException w:name="Table List 2" w:semiHidden="1" w:unhideWhenUsed="1"/>
+    <w:lsdException w:name="Table List 3" w:semiHidden="1" w:unhideWhenUsed="1"/>
+    <w:lsdException w:name="Table List 4" w:semiHidden="1" w:unhideWhenUsed="1"/>
+    <w:lsdException w:name="Table List 5" w:semiHidden="1" w:unhideWhenUsed="1"/>
+    <w:lsdException w:name="Table List 6" w:semiHidden="1" w:unhideWhenUsed="1"/>
+    <w:lsdException w:name="Table List 7" w:semiHidden="1" w:unhideWhenUsed="1"/>
+    <w:lsdException w:name="Table List 8" w:semiHidden="1" w:unhideWhenUsed="1"/>
+    <w:lsdException w:name="Table 3D effects 1" w:semiHidden="1" w:unhideWhenUsed="1"/>
+    <w:lsdException w:name="Table 3D effects 2" w:semiHidden="1" w:unhideWhenUsed="1"/>
+    <w:lsdException w:name="Table 3D effects 3" w:semiHidden="1" w:unhideWhenUsed="1"/>
+    <w:lsdException w:name="Table Contemporary" w:semiHidden="1" w:unhideWhenUsed="1"/>
+    <w:lsdException w:name="Table Elegant" w:semiHidden="1" w:unhideWhenUsed="1"/>
+    <w:lsdException w:name="Table Professional" w:semiHidden="1" w:unhideWhenUsed="1"/>
+    <w:lsdException w:name="Table Subtle 1" w:semiHidden="1" w:unhideWhenUsed="1"/>
+    <w:lsdException w:name="Table Subtle 2" w:semiHidden="1" w:unhideWhenUsed="1"/>
+    <w:lsdException w:name="Table Web 1" w:semiHidden="1" w:unhideWhenUsed="1"/>
+    <w:lsdException w:name="Table Web 2" w:semiHidden="1" w:unhideWhenUsed="1"/>
+    <w:lsdException w:name="Table Web 3" w:semiHidden="1" w:unhideWhenUsed="1"/>
+    <w:lsdException w:name="Balloon Text" w:semiHidden="1" w:unhideWhenUsed="1"/>
+    <w:lsdException w:name="Table Grid" w:uiPriority="59"/>
+    <w:lsdException w:name="Table Theme" w:semiHidden="1" w:unhideWhenUsed="1"/>
+    <w:lsdException w:name="Placeholder Text" w:semiHidden="1"/>
+    <w:lsdException w:name="No Spacing" w:uiPriority="1" w:qFormat="1"/>
+    <w:lsdException w:name="Light Shading" w:uiPriority="60"/>
+    <w:lsdException w:name="Light List" w:uiPriority="61"/>
+    <w:lsdException w:name="Light Grid" w:uiPriority="62"/>
+    <w:lsdException w:name="Medium Shading 1" w:uiPriority="63"/>
+    <w:lsdException w:name="Medium Shading 2" w:uiPriority="64"/>
+    <w:lsdException w:name="Medium List 1" w:uiPriority="65"/>
+    <w:lsdException w:name="Medium List 2" w:uiPriority="66"/>
+    <w:lsdException w:name="Medium Grid 1" w:uiPriority="67"/>
+    <w:lsdException w:name="Medium Grid 2" w:uiPriority="68"/>
+    <w:lsdException w:name="Medium Grid 3" w:uiPriority="69"/>
+    <w:lsdException w:name="Dark List" w:uiPriority="70"/>
+    <w:lsdException w:name="Colorful Shading" w:uiPriority="71"/>
+    <w:lsdException w:name="Colorful List" w:uiPriority="72"/>
+    <w:lsdException w:name="Colorful Grid" w:uiPriority="73"/>
+    <w:lsdException w:name="Light Shading Accent 1" w:uiPriority="60"/>
+    <w:lsdException w:name="Light List Accent 1" w:uiPriority="61"/>
+    <w:lsdException w:name="Light Grid Accent 1" w:uiPriority="62"/>
+    <w:lsdException w:name="Medium Shading 1 Accent 1" w:uiPriority="63"/>
+    <w:lsdException w:name="Medium Shading 2 Accent 1" w:uiPriority="64"/>
+    <w:lsdException w:name="Medium List 1 Accent 1" w:uiPriority="65"/>
+    <w:lsdException w:name="Revision" w:semiHidden="1"/>
+    <w:lsdException w:name="List Paragraph" w:uiPriority="34" w:qFormat="1"/>
+    <w:lsdException w:name="Quote" w:uiPriority="29" w:qFormat="1"/>
+    <w:lsdException w:name="Intense Quote" w:uiPriority="30" w:qFormat="1"/>
+    <w:lsdException w:name="Medium List 2 Accent 1" w:uiPriority="66"/>
+    <w:lsdException w:name="Medium Grid 1 Accent 1" w:uiPriority="67"/>
+    <w:lsdException w:name="Medium Grid 2 Accent 1" w:uiPriority="68"/>
+    <w:lsdException w:name="Medium Grid 3 Accent 1" w:uiPriority="69"/>
+    <w:lsdException w:name="Dark List Accent 1" w:uiPriority="70"/>
+    <w:lsdException w:name="Colorful Shading Accent 1" w:uiPriority="71"/>
+    <w:lsdException w:name="Colorful List Accent 1" w:uiPriority="72"/>
+    <w:lsdException w:name="Colorful Grid Accent 1" w:uiPriority="73"/>
+    <w:lsdException w:name="Light Shading Accent 2" w:uiPriority="60"/>
+    <w:lsdException w:name="Light List Accent 2" w:uiPriority="61"/>
+    <w:lsdException w:name="Light Grid Accent 2" w:uiPriority="62"/>
+    <w:lsdException w:name="Medium Shading 1 Accent 2" w:uiPriority="63"/>
+    <w:lsdException w:name="Medium Shading 2 Accent 2" w:uiPriority="64"/>
+    <w:lsdException w:name="Medium List 1 Accent 2" w:uiPriority="65"/>
+    <w:lsdException w:name="Medium List 2 Accent 2" w:uiPriority="66"/>
+    <w:lsdException w:name="Medium Grid 1 Accent 2" w:uiPriority="67"/>
+    <w:lsdException w:name="Medium Grid 2 Accent 2" w:uiPriority="68"/>
+    <w:lsdException w:name="Medium Grid 3 Accent 2" w:uiPriority="69"/>
+    <w:lsdException w:name="Dark List Accent 2" w:uiPriority="70"/>
+    <w:lsdException w:name="Colorful Shading Accent 2" w:uiPriority="71"/>
+    <w:lsdException w:name="Colorful List Accent 2" w:uiPriority="72"/>
+    <w:lsdException w:name="Colorful Grid Accent 2" w:uiPriority="73"/>
+    <w:lsdException w:name="Light Shading Accent 3" w:uiPriority="60"/>
+    <w:lsdException w:name="Light List Accent 3" w:uiPriority="61"/>
+    <w:lsdException w:name="Light Grid Accent 3" w:uiPriority="62"/>
+    <w:lsdException w:name="Medium Shading 1 Accent 3" w:uiPriority="63"/>
+    <w:lsdException w:name="Medium Shading 2 Accent 3" w:uiPriority="64"/>
+    <w:lsdException w:name="Medium List 1 Accent 3" w:uiPriority="65"/>
+    <w:lsdException w:name="Medium List 2 Accent 3" w:uiPriority="66"/>
+    <w:lsdException w:name="Medium Grid 1 Accent 3" w:uiPriority="67"/>
+    <w:lsdException w:name="Medium Grid 2 Accent 3" w:uiPriority="68"/>
+    <w:lsdException w:name="Medium Grid 3 Accent 3" w:uiPriority="69"/>
+    <w:lsdException w:name="Dark List Accent 3" w:uiPriority="70"/>
+    <w:lsdException w:name="Colorful Shading Accent 3" w:uiPriority="71"/>
+    <w:lsdException w:name="Colorful List Accent 3" w:uiPriority="72"/>
+    <w:lsdException w:name="Colorful Grid Accent 3" w:uiPriority="73"/>
+    <w:lsdException w:name="Light Shading Accent 4" w:uiPriority="60"/>
+    <w:lsdException w:name="Light List Accent 4" w:uiPriority="61"/>
+    <w:lsdException w:name="Light Grid Accent 4" w:uiPriority="62"/>
+    <w:lsdException w:name="Medium Shading 1 Accent 4" w:uiPriority="63"/>
+    <w:lsdException w:name="Medium Shading 2 Accent 4" w:uiPriority="64"/>
+    <w:lsdException w:name="Medium List 1 Accent 4" w:uiPriority="65"/>
+    <w:lsdException w:name="Medium List 2 Accent 4" w:uiPriority="66"/>
+    <w:lsdException w:name="Medium Grid 1 Accent 4" w:uiPriority="67"/>
+    <w:lsdException w:name="Medium Grid 2 Accent 4" w:uiPriority="68"/>
+    <w:lsdException w:name="Medium Grid 3 Accent 4" w:uiPriority="69"/>
+    <w:lsdException w:name="Dark List Accent 4" w:uiPriority="70"/>
+    <w:lsdException w:name="Colorful Shading Accent 4" w:uiPriority="71"/>
+    <w:lsdException w:name="Colorful List Accent 4" w:uiPriority="72"/>
+    <w:lsdException w:name="Colorful Grid Accent 4" w:uiPriority="73"/>
+    <w:lsdException w:name="Light Shading Accent 5" w:uiPriority="60"/>
+    <w:lsdException w:name="Light List Accent 5" w:uiPriority="61"/>
+    <w:lsdException w:name="Light Grid Accent 5" w:uiPriority="62"/>
+    <w:lsdException w:name="Medium Shading 1 Accent 5" w:uiPriority="63"/>
+    <w:lsdException w:name="Medium Shading 2 Accent 5" w:uiPriority="64"/>
+    <w:lsdException w:name="Medium List 1 Accent 5" w:uiPriority="65"/>
+    <w:lsdException w:name="Medium List 2 Accent 5" w:uiPriority="66"/>
+    <w:lsdException w:name="Medium Grid 1 Accent 5" w:uiPriority="67"/>
+    <w:lsdException w:name="Medium Grid 2 Accent 5" w:uiPriority="68"/>
+    <w:lsdException w:name="Medium Grid 3 Accent 5" w:uiPriority="69"/>
+    <w:lsdException w:name="Dark List Accent 5" w:uiPriority="70"/>
+    <w:lsdException w:name="Colorful Shading Accent 5" w:uiPriority="71"/>
+    <w:lsdException w:name="Colorful List Accent 5" w:uiPriority="72"/>
+    <w:lsdException w:name="Colorful Grid Accent 5" w:uiPriority="73"/>
+    <w:lsdException w:name="Light Shading Accent 6" w:uiPriority="60"/>
+    <w:lsdException w:name="Light List Accent 6" w:uiPriority="61"/>
+    <w:lsdException w:name="Light Grid Accent 6" w:uiPriority="62"/>
+    <w:lsdException w:name="Medium Shading 1 Accent 6" w:uiPriority="63"/>
+    <w:lsdException w:name="Medium Shading 2 Accent 6" w:uiPriority="64"/>
+    <w:lsdException w:name="Medium List 1 Accent 6" w:uiPriority="65"/>
+    <w:lsdException w:name="Medium List 2 Accent 6" w:uiPriority="66"/>
+    <w:lsdException w:name="Medium Grid 1 Accent 6" w:uiPriority="67"/>
+    <w:lsdException w:name="Medium Grid 2 Accent 6" w:uiPriority="68"/>
+    <w:lsdException w:name="Medium Grid 3 Accent 6" w:uiPriority="69"/>
+    <w:lsdException w:name="Dark List Accent 6" w:uiPriority="70"/>
+    <w:lsdException w:name="Colorful Shading Accent 6" w:uiPriority="71"/>
+    <w:lsdException w:name="Colorful List Accent 6" w:uiPriority="72"/>
+    <w:lsdException w:name="Colorful Grid Accent 6" w:uiPriority="73"/>
+    <w:lsdException w:name="Subtle Emphasis" w:uiPriority="19" w:qFormat="1"/>
+    <w:lsdException w:name="Intense Emphasis" w:uiPriority="21" w:qFormat="1"/>
+    <w:lsdException w:name="Subtle Reference" w:uiPriority="31" w:qFormat="1"/>
+    <w:lsdException w:name="Intense Reference" w:uiPriority="32" w:qFormat="1"/>
+    <w:lsdException w:name="Book Title" w:uiPriority="33" w:qFormat="1"/>
+    <w:lsdException w:name="Bibliography" w:semiHidden="1" w:uiPriority="37" w:unhideWhenUsed="1"/>
+    <w:lsdException w:name="TOC Heading" w:semiHidden="1" w:uiPriority="39" w:unhideWhenUsed="1" w:qFormat="1"/>
+    <w:lsdException w:name="Plain Table 1" w:uiPriority="41"/>
+    <w:lsdException w:name="Plain Table 2" w:uiPriority="42"/>
+    <w:lsdException w:name="Plain Table 3" w:uiPriority="43"/>
+    <w:lsdException w:name="Plain Table 4" w:uiPriority="44"/>
+    <w:lsdException w:name="Plain Table 5" w:uiPriority="45"/>
+    <w:lsdException w:name="Grid Table Light" w:uiPriority="40"/>
+    <w:lsdException w:name="Grid Table 1 Light" w:uiPriority="46"/>
+    <w:lsdException w:name="Grid Table 2" w:uiPriority="47"/>
+    <w:lsdException w:name="Grid Table 3" w:uiPriority="48"/>
+    <w:lsdException w:name="Grid Table 4" w:uiPriority="49"/>
+    <w:lsdException w:name="Grid Table 5 Dark" w:uiPriority="50"/>
+    <w:lsdException w:name="Grid Table 6 Colorful" w:uiPriority="51"/>
+    <w:lsdException w:name="Grid Table 7 Colorful" w:uiPriority="52"/>
+    <w:lsdException w:name="Grid Table 1 Light Accent 1" w:uiPriority="46"/>
+    <w:lsdException w:name="Grid Table 2 Accent 1" w:uiPriority="47"/>
+    <w:lsdException w:name="Grid Table 3 Accent 1" w:uiPriority="48"/>
+    <w:lsdException w:name="Grid Table 4 Accent 1" w:uiPriority="49"/>
+    <w:lsdException w:name="Grid Table 5 Dark Accent 1" w:uiPriority="50"/>
+    <w:lsdException w:name="Grid Table 6 Colorful Accent 1" w:uiPriority="51"/>
+    <w:lsdException w:name="Grid Table 7 Colorful Accent 1" w:uiPriority="52"/>
+    <w:lsdException w:name="Grid Table 1 Light Accent 2" w:uiPriority="46"/>
+    <w:lsdException w:name="Grid Table 2 Accent 2" w:uiPriority="47"/>
+    <w:lsdException w:name="Grid Table 3 Accent 2" w:uiPriority="48"/>
+    <w:lsdException w:name="Grid Table 4 Accent 2" w:uiPriority="49"/>
+    <w:lsdException w:name="Grid Table 5 Dark Accent 2" w:uiPriority="50"/>
+    <w:lsdException w:name="Grid Table 6 Colorful Accent 2" w:uiPriority="51"/>
+    <w:lsdException w:name="Grid Table 7 Colorful Accent 2" w:uiPriority="52"/>
+    <w:lsdException w:name="Grid Table 1 Light Accent 3" w:uiPriority="46"/>
+    <w:lsdException w:name="Grid Table 2 Accent 3" w:uiPriority="47"/>
+    <w:lsdException w:name="Grid Table 3 Accent 3" w:uiPriority="48"/>
+    <w:lsdException w:name="Grid Table 4 Accent 3" w:uiPriority="49"/>
+    <w:lsdException w:name="Grid Table 5 Dark Accent 3" w:uiPriority="50"/>
+    <w:lsdException w:name="Grid Table 6 Colorful Accent 3" w:uiPriority="51"/>
+    <w:lsdException w:name="Grid Table 7 Colorful Accent 3" w:uiPriority="52"/>
+    <w:lsdException w:name="Grid Table 1 Light Accent 4" w:uiPriority="46"/>
+    <w:lsdException w:name="Grid Table 2 Accent 4" w:uiPriority="47"/>
+    <w:lsdException w:name="Grid Table 3 Accent 4" w:uiPriority="48"/>
+    <w:lsdException w:name="Grid Table 4 Accent 4" w:uiPriority="49"/>
+    <w:lsdException w:name="Grid Table 5 Dark Accent 4" w:uiPriority="50"/>
+    <w:lsdException w:name="Grid Table 6 Colorful Accent 4" w:uiPriority="51"/>
+    <w:lsdException w:name="Grid Table 7 Colorful Accent 4" w:uiPriority="52"/>
+    <w:lsdException w:name="Grid Table 1 Light Accent 5" w:uiPriority="46"/>
+    <w:lsdException w:name="Grid Table 2 Accent 5" w:uiPriority="47"/>
+    <w:lsdException w:name="Grid Table 3 Accent 5" w:uiPriority="48"/>
+    <w:lsdException w:name="Grid Table 4 Accent 5" w:uiPriority="49"/>
+    <w:lsdException w:name="Grid Table 5 Dark Accent 5" w:uiPriority="50"/>
+    <w:lsdException w:name="Grid Table 6 Colorful Accent 5" w:uiPriority="51"/>
+    <w:lsdException w:name="Grid Table 7 Colorful Accent 5" w:uiPriority="52"/>
+    <w:lsdException w:name="Grid Table 1 Light Accent 6" w:uiPriority="46"/>
+    <w:lsdException w:name="Grid Table 2 Accent 6" w:uiPriority="47"/>
+    <w:lsdException w:name="Grid Table 3 Accent 6" w:uiPriority="48"/>
+    <w:lsdException w:name="Grid Table 4 Accent 6" w:uiPriority="49"/>
+    <w:lsdException w:name="Grid Table 5 Dark Accent 6" w:uiPriority="50"/>
+    <w:lsdException w:name="Grid Table 6 Colorful Accent 6" w:uiPriority="51"/>
+    <w:lsdException w:name="Grid Table 7 Colorful Accent 6" w:uiPriority="52"/>
+    <w:lsdException w:name="List Table 1 Light" w:uiPriority="46"/>
+    <w:lsdException w:name="List Table 2" w:uiPriority="47"/>
+    <w:lsdException w:name="List Table 3" w:uiPriority="48"/>
+    <w:lsdException w:name="List Table 4" w:uiPriority="49"/>
+    <w:lsdException w:name="List Table 5 Dark" w:uiPriority="50"/>
+    <w:lsdException w:name="List Table 6 Colorful" w:uiPriority="51"/>
+    <w:lsdException w:name="List Table 7 Colorful" w:uiPriority="52"/>
+    <w:lsdException w:name="List Table 1 Light Accent 1" w:uiPriority="46"/>
+    <w:lsdException w:name="List Table 2 Accent 1" w:uiPriority="47"/>
+    <w:lsdException w:name="List Table 3 Accent 1" w:uiPriority="48"/>
+    <w:lsdException w:name="List Table 4 Accent 1" w:uiPriority="49"/>
+    <w:lsdException w:name="List Table 5 Dark Accent 1" w:uiPriority="50"/>
+    <w:lsdException w:name="List Table 6 Colorful Accent 1" w:uiPriority="51"/>
+    <w:lsdException w:name="List Table 7 Colorful Accent 1" w:uiPriority="52"/>
+    <w:lsdException w:name="List Table 1 Light Accent 2" w:uiPriority="46"/>
+    <w:lsdException w:name="List Table 2 Accent 2" w:uiPriority="47"/>
+    <w:lsdException w:name="List Table 3 Accent 2" w:uiPriority="48"/>
+    <w:lsdException w:name="List Table 4 Accent 2" w:uiPriority="49"/>
+    <w:lsdException w:name="List Table 5 Dark Accent 2" w:uiPriority="50"/>
+    <w:lsdException w:name="List Table 6 Colorful Accent 2" w:uiPriority="51"/>
+    <w:lsdException w:name="List Table 7 Colorful Accent 2" w:uiPriority="52"/>
+    <w:lsdException w:name="List Table 1 Light Accent 3" w:uiPriority="46"/>
+    <w:lsdException w:name="List Table 2 Accent 3" w:uiPriority="47"/>
+    <w:lsdException w:name="List Table 3 Accent 3" w:uiPriority="48"/>
+    <w:lsdException w:name="List Table 4 Accent 3" w:uiPriority="49"/>
+    <w:lsdException w:name="List Table 5 Dark Accent 3" w:uiPriority="50"/>
+    <w:lsdException w:name="List Table 6 Colorful Accent 3" w:uiPriority="51"/>
+    <w:lsdException w:name="List Table 7 Colorful Accent 3" w:uiPriority="52"/>
+    <w:lsdException w:name="List Table 1 Light Accent 4" w:uiPriority="46"/>
+    <w:lsdException w:name="List Table 2 Accent 4" w:uiPriority="47"/>
+    <w:lsdException w:name="List Table 3 Accent 4" w:uiPriority="48"/>
+    <w:lsdException w:name="List Table 4 Accent 4" w:uiPriority="49"/>
+    <w:lsdException w:name="List Table 5 Dark Accent 4" w:uiPriority="50"/>
+    <w:lsdException w:name="List Table 6 Colorful Accent 4" w:uiPriority="51"/>
+    <w:lsdException w:name="List Table 7 Colorful Accent 4" w:uiPriority="52"/>
+    <w:lsdException w:name="List Table 1 Light Accent 5" w:uiPriority="46"/>
+    <w:lsdException w:name="List Table 2 Accent 5" w:uiPriority="47"/>
+    <w:lsdException w:name="List Table 3 Accent 5" w:uiPriority="48"/>
+    <w:lsdException w:name="List Table 4 Accent 5" w:uiPriority="49"/>
+    <w:lsdException w:name="List Table 5 Dark Accent 5" w:uiPriority="50"/>
+    <w:lsdException w:name="List Table 6 Colorful Accent 5" w:uiPriority="51"/>
+    <w:lsdException w:name="List Table 7 Colorful Accent 5" w:uiPriority="52"/>
+    <w:lsdException w:name="List Table 1 Light Accent 6" w:uiPriority="46"/>
+    <w:lsdException w:name="List Table 2 Accent 6" w:uiPriority="47"/>
+    <w:lsdException w:name="List Table 3 Accent 6" w:uiPriority="48"/>
+    <w:lsdException w:name="List Table 4 Accent 6" w:uiPriority="49"/>
+    <w:lsdException w:name="List Table 5 Dark Accent 6" w:uiPriority="50"/>
+    <w:lsdException w:name="List Table 6 Colorful Accent 6" w:uiPriority="51"/>
+    <w:lsdException w:name="List Table 7 Colorful Accent 6" w:uiPriority="52"/>
   </w:latentStyles>
   <w:style w:type="paragraph" w:default="1" w:styleId="Normal">
     <w:name w:val="Normal"/>

</xml_diff>